<commit_message>
Documentacion windows server vmware completa
</commit_message>
<xml_diff>
--- a/Laboratorios/Laboratorio 1/Windows Server GUI/Windows server GUI VMWare.docx
+++ b/Laboratorios/Laboratorio 1/Windows Server GUI/Windows server GUI VMWare.docx
@@ -4,8 +4,1000 @@
   <w:body>
     <w:p>
       <w:pPr>
-        <w:rPr>
-          <w:lang w:val="es-CO"/>
+        <w:jc w:val="center"/>
+        <w:rPr>
+          <w:sz w:val="28"/>
+          <w:lang w:val="es-ES"/>
+        </w:rPr>
+      </w:pPr>
+      <w:r>
+        <w:rPr>
+          <w:sz w:val="28"/>
+          <w:lang w:val="es-ES"/>
+        </w:rPr>
+        <w:t xml:space="preserve">BITACORA: MAQUINA VIRTUAL WINDOWS SERVER 2016 </w:t>
+      </w:r>
+      <w:r>
+        <w:rPr>
+          <w:b/>
+          <w:sz w:val="28"/>
+          <w:lang w:val="es-ES"/>
+        </w:rPr>
+        <w:t>con</w:t>
+      </w:r>
+      <w:r>
+        <w:rPr>
+          <w:sz w:val="28"/>
+          <w:lang w:val="es-ES"/>
+        </w:rPr>
+        <w:t xml:space="preserve"> interfaz </w:t>
+      </w:r>
+      <w:r>
+        <w:rPr>
+          <w:sz w:val="28"/>
+          <w:lang w:val="es-ES"/>
+        </w:rPr>
+        <w:t xml:space="preserve">gráfica </w:t>
+      </w:r>
+      <w:r>
+        <w:rPr>
+          <w:b/>
+          <w:sz w:val="28"/>
+          <w:lang w:val="es-ES"/>
+        </w:rPr>
+        <w:t>VMWARE</w:t>
+      </w:r>
+    </w:p>
+    <w:p>
+      <w:pPr>
+        <w:jc w:val="center"/>
+        <w:rPr>
+          <w:sz w:val="28"/>
+          <w:lang w:val="es-ES"/>
+        </w:rPr>
+      </w:pPr>
+    </w:p>
+    <w:p>
+      <w:pPr>
+        <w:jc w:val="center"/>
+        <w:rPr>
+          <w:sz w:val="28"/>
+          <w:lang w:val="es-ES"/>
+        </w:rPr>
+      </w:pPr>
+    </w:p>
+    <w:p>
+      <w:pPr>
+        <w:jc w:val="center"/>
+        <w:rPr>
+          <w:sz w:val="28"/>
+          <w:lang w:val="es-ES"/>
+        </w:rPr>
+      </w:pPr>
+      <w:bookmarkStart w:id="0" w:name="_GoBack"/>
+      <w:bookmarkEnd w:id="0"/>
+    </w:p>
+    <w:p>
+      <w:pPr>
+        <w:jc w:val="center"/>
+        <w:rPr>
+          <w:sz w:val="28"/>
+          <w:lang w:val="es-ES"/>
+        </w:rPr>
+      </w:pPr>
+    </w:p>
+    <w:p>
+      <w:pPr>
+        <w:jc w:val="center"/>
+        <w:rPr>
+          <w:sz w:val="28"/>
+          <w:lang w:val="es-ES"/>
+        </w:rPr>
+      </w:pPr>
+    </w:p>
+    <w:p>
+      <w:pPr>
+        <w:jc w:val="center"/>
+        <w:rPr>
+          <w:sz w:val="28"/>
+          <w:lang w:val="es-ES"/>
+        </w:rPr>
+      </w:pPr>
+    </w:p>
+    <w:p>
+      <w:pPr>
+        <w:jc w:val="center"/>
+        <w:rPr>
+          <w:sz w:val="28"/>
+          <w:lang w:val="es-ES"/>
+        </w:rPr>
+      </w:pPr>
+    </w:p>
+    <w:p>
+      <w:pPr>
+        <w:jc w:val="center"/>
+        <w:rPr>
+          <w:sz w:val="28"/>
+          <w:lang w:val="es-ES"/>
+        </w:rPr>
+      </w:pPr>
+    </w:p>
+    <w:p>
+      <w:pPr>
+        <w:jc w:val="center"/>
+        <w:rPr>
+          <w:sz w:val="28"/>
+          <w:lang w:val="es-ES"/>
+        </w:rPr>
+      </w:pPr>
+      <w:r>
+        <w:rPr>
+          <w:sz w:val="28"/>
+          <w:lang w:val="es-ES"/>
+        </w:rPr>
+        <w:t>Cepeda Johann Alfonso</w:t>
+      </w:r>
+    </w:p>
+    <w:p>
+      <w:pPr>
+        <w:jc w:val="center"/>
+        <w:rPr>
+          <w:sz w:val="28"/>
+          <w:lang w:val="es-ES"/>
+        </w:rPr>
+      </w:pPr>
+      <w:r>
+        <w:rPr>
+          <w:sz w:val="28"/>
+          <w:lang w:val="es-ES"/>
+        </w:rPr>
+        <w:t>Posso Guevara Juan Camilo</w:t>
+      </w:r>
+    </w:p>
+    <w:p>
+      <w:pPr>
+        <w:jc w:val="center"/>
+        <w:rPr>
+          <w:sz w:val="28"/>
+          <w:lang w:val="es-ES"/>
+        </w:rPr>
+      </w:pPr>
+    </w:p>
+    <w:p>
+      <w:pPr>
+        <w:rPr>
+          <w:sz w:val="28"/>
+          <w:lang w:val="es-ES"/>
+        </w:rPr>
+      </w:pPr>
+    </w:p>
+    <w:p>
+      <w:pPr>
+        <w:jc w:val="center"/>
+        <w:rPr>
+          <w:sz w:val="28"/>
+          <w:lang w:val="es-ES"/>
+        </w:rPr>
+      </w:pPr>
+    </w:p>
+    <w:p>
+      <w:pPr>
+        <w:jc w:val="center"/>
+        <w:rPr>
+          <w:sz w:val="28"/>
+          <w:lang w:val="es-ES"/>
+        </w:rPr>
+      </w:pPr>
+    </w:p>
+    <w:p>
+      <w:pPr>
+        <w:jc w:val="center"/>
+        <w:rPr>
+          <w:sz w:val="28"/>
+          <w:lang w:val="es-ES"/>
+        </w:rPr>
+      </w:pPr>
+    </w:p>
+    <w:p>
+      <w:pPr>
+        <w:jc w:val="center"/>
+        <w:rPr>
+          <w:sz w:val="28"/>
+          <w:lang w:val="es-ES"/>
+        </w:rPr>
+      </w:pPr>
+    </w:p>
+    <w:p>
+      <w:pPr>
+        <w:jc w:val="center"/>
+        <w:rPr>
+          <w:sz w:val="28"/>
+          <w:lang w:val="es-ES"/>
+        </w:rPr>
+      </w:pPr>
+    </w:p>
+    <w:p>
+      <w:pPr>
+        <w:rPr>
+          <w:sz w:val="28"/>
+          <w:lang w:val="es-ES"/>
+        </w:rPr>
+      </w:pPr>
+    </w:p>
+    <w:p>
+      <w:pPr>
+        <w:jc w:val="center"/>
+        <w:rPr>
+          <w:sz w:val="28"/>
+          <w:lang w:val="es-ES"/>
+        </w:rPr>
+      </w:pPr>
+      <w:r>
+        <w:rPr>
+          <w:sz w:val="28"/>
+          <w:lang w:val="es-ES"/>
+        </w:rPr>
+        <w:t xml:space="preserve">Escuela colombiana de ingeniería </w:t>
+      </w:r>
+      <w:r>
+        <w:rPr>
+          <w:sz w:val="28"/>
+          <w:lang w:val="es-ES"/>
+        </w:rPr>
+        <w:t>Julio G</w:t>
+      </w:r>
+      <w:r>
+        <w:rPr>
+          <w:sz w:val="28"/>
+          <w:lang w:val="es-ES"/>
+        </w:rPr>
+        <w:t>aravito</w:t>
+      </w:r>
+    </w:p>
+    <w:p>
+      <w:pPr>
+        <w:jc w:val="center"/>
+        <w:rPr>
+          <w:sz w:val="28"/>
+          <w:lang w:val="es-ES"/>
+        </w:rPr>
+      </w:pPr>
+      <w:r>
+        <w:rPr>
+          <w:sz w:val="28"/>
+          <w:lang w:val="es-ES"/>
+        </w:rPr>
+        <w:t>Redes computacionales</w:t>
+      </w:r>
+    </w:p>
+    <w:p>
+      <w:pPr>
+        <w:jc w:val="center"/>
+        <w:rPr>
+          <w:sz w:val="28"/>
+          <w:lang w:val="es-ES"/>
+        </w:rPr>
+      </w:pPr>
+      <w:r>
+        <w:rPr>
+          <w:sz w:val="28"/>
+          <w:lang w:val="es-ES"/>
+        </w:rPr>
+        <w:t xml:space="preserve">Laboratorio sistemas operativos </w:t>
+      </w:r>
+    </w:p>
+    <w:p>
+      <w:pPr>
+        <w:jc w:val="center"/>
+        <w:rPr>
+          <w:sz w:val="28"/>
+          <w:lang w:val="es-ES"/>
+        </w:rPr>
+      </w:pPr>
+      <w:r>
+        <w:rPr>
+          <w:sz w:val="28"/>
+          <w:lang w:val="es-ES"/>
+        </w:rPr>
+        <w:t>Bogotá D.C</w:t>
+      </w:r>
+    </w:p>
+    <w:p>
+      <w:pPr>
+        <w:jc w:val="center"/>
+        <w:rPr>
+          <w:sz w:val="28"/>
+          <w:lang w:val="es-ES"/>
+        </w:rPr>
+      </w:pPr>
+      <w:r>
+        <w:rPr>
+          <w:sz w:val="28"/>
+          <w:lang w:val="es-ES"/>
+        </w:rPr>
+        <w:t>2021-1</w:t>
+      </w:r>
+    </w:p>
+    <w:sdt>
+      <w:sdtPr>
+        <w:rPr>
+          <w:rFonts w:asciiTheme="minorHAnsi" w:eastAsiaTheme="minorHAnsi" w:hAnsiTheme="minorHAnsi" w:cstheme="minorBidi"/>
+          <w:color w:val="auto"/>
+          <w:sz w:val="22"/>
+          <w:szCs w:val="22"/>
+          <w:lang w:val="es-ES"/>
+        </w:rPr>
+        <w:id w:val="-1574346258"/>
+        <w:docPartObj>
+          <w:docPartGallery w:val="Table of Contents"/>
+          <w:docPartUnique/>
+        </w:docPartObj>
+      </w:sdtPr>
+      <w:sdtEndPr>
+        <w:rPr>
+          <w:b/>
+          <w:bCs/>
+        </w:rPr>
+      </w:sdtEndPr>
+      <w:sdtContent>
+        <w:p>
+          <w:pPr>
+            <w:pStyle w:val="TtuloTDC"/>
+            <w:rPr>
+              <w:lang w:val="es-ES"/>
+            </w:rPr>
+          </w:pPr>
+          <w:r>
+            <w:rPr>
+              <w:lang w:val="es-ES"/>
+            </w:rPr>
+            <w:t>Contenido</w:t>
+          </w:r>
+        </w:p>
+        <w:p>
+          <w:pPr>
+            <w:pStyle w:val="TDC1"/>
+            <w:tabs>
+              <w:tab w:val="right" w:leader="dot" w:pos="8828"/>
+            </w:tabs>
+            <w:rPr>
+              <w:rFonts w:eastAsiaTheme="minorEastAsia"/>
+              <w:noProof/>
+            </w:rPr>
+          </w:pPr>
+          <w:r>
+            <w:fldChar w:fldCharType="begin"/>
+          </w:r>
+          <w:r>
+            <w:rPr>
+              <w:lang w:val="es-ES"/>
+            </w:rPr>
+            <w:instrText xml:space="preserve"> TOC \o "1-3" \h \z \u </w:instrText>
+          </w:r>
+          <w:r>
+            <w:fldChar w:fldCharType="separate"/>
+          </w:r>
+          <w:hyperlink w:anchor="_Toc62463376" w:history="1">
+            <w:r>
+              <w:rPr>
+                <w:rStyle w:val="Hipervnculo"/>
+                <w:noProof/>
+              </w:rPr>
+              <w:t>Instalación y configuración de servidor Windows fase 2</w:t>
+            </w:r>
+            <w:r>
+              <w:rPr>
+                <w:noProof/>
+                <w:webHidden/>
+              </w:rPr>
+              <w:tab/>
+            </w:r>
+            <w:r>
+              <w:rPr>
+                <w:noProof/>
+                <w:webHidden/>
+              </w:rPr>
+              <w:fldChar w:fldCharType="begin"/>
+            </w:r>
+            <w:r>
+              <w:rPr>
+                <w:noProof/>
+                <w:webHidden/>
+              </w:rPr>
+              <w:instrText xml:space="preserve"> PAGEREF _Toc62463376 \h </w:instrText>
+            </w:r>
+            <w:r>
+              <w:rPr>
+                <w:noProof/>
+                <w:webHidden/>
+              </w:rPr>
+            </w:r>
+            <w:r>
+              <w:rPr>
+                <w:noProof/>
+                <w:webHidden/>
+              </w:rPr>
+              <w:fldChar w:fldCharType="separate"/>
+            </w:r>
+            <w:r>
+              <w:rPr>
+                <w:noProof/>
+                <w:webHidden/>
+              </w:rPr>
+              <w:t>3</w:t>
+            </w:r>
+            <w:r>
+              <w:rPr>
+                <w:noProof/>
+                <w:webHidden/>
+              </w:rPr>
+              <w:fldChar w:fldCharType="end"/>
+            </w:r>
+          </w:hyperlink>
+        </w:p>
+        <w:p>
+          <w:pPr>
+            <w:pStyle w:val="TDC2"/>
+            <w:tabs>
+              <w:tab w:val="right" w:leader="dot" w:pos="8828"/>
+            </w:tabs>
+            <w:rPr>
+              <w:rFonts w:eastAsiaTheme="minorEastAsia"/>
+              <w:noProof/>
+            </w:rPr>
+          </w:pPr>
+          <w:hyperlink w:anchor="_Toc62463377" w:history="1">
+            <w:r>
+              <w:rPr>
+                <w:rStyle w:val="Hipervnculo"/>
+                <w:b/>
+                <w:noProof/>
+                <w:lang w:val="es-ES"/>
+              </w:rPr>
+              <w:t>Instalacion</w:t>
+            </w:r>
+            <w:r>
+              <w:rPr>
+                <w:noProof/>
+                <w:webHidden/>
+              </w:rPr>
+              <w:tab/>
+            </w:r>
+            <w:r>
+              <w:rPr>
+                <w:noProof/>
+                <w:webHidden/>
+              </w:rPr>
+              <w:fldChar w:fldCharType="begin"/>
+            </w:r>
+            <w:r>
+              <w:rPr>
+                <w:noProof/>
+                <w:webHidden/>
+              </w:rPr>
+              <w:instrText xml:space="preserve"> PAGEREF _Toc62463377 \h </w:instrText>
+            </w:r>
+            <w:r>
+              <w:rPr>
+                <w:noProof/>
+                <w:webHidden/>
+              </w:rPr>
+            </w:r>
+            <w:r>
+              <w:rPr>
+                <w:noProof/>
+                <w:webHidden/>
+              </w:rPr>
+              <w:fldChar w:fldCharType="separate"/>
+            </w:r>
+            <w:r>
+              <w:rPr>
+                <w:noProof/>
+                <w:webHidden/>
+              </w:rPr>
+              <w:t>3</w:t>
+            </w:r>
+            <w:r>
+              <w:rPr>
+                <w:noProof/>
+                <w:webHidden/>
+              </w:rPr>
+              <w:fldChar w:fldCharType="end"/>
+            </w:r>
+          </w:hyperlink>
+        </w:p>
+        <w:p>
+          <w:pPr>
+            <w:pStyle w:val="TDC2"/>
+            <w:tabs>
+              <w:tab w:val="right" w:leader="dot" w:pos="8828"/>
+            </w:tabs>
+            <w:rPr>
+              <w:rFonts w:eastAsiaTheme="minorEastAsia"/>
+              <w:noProof/>
+            </w:rPr>
+          </w:pPr>
+          <w:hyperlink w:anchor="_Toc62463378" w:history="1">
+            <w:r>
+              <w:rPr>
+                <w:rStyle w:val="Hipervnculo"/>
+                <w:b/>
+                <w:noProof/>
+                <w:lang w:val="es-CO"/>
+              </w:rPr>
+              <w:t>Arranque..</w:t>
+            </w:r>
+            <w:r>
+              <w:rPr>
+                <w:noProof/>
+                <w:webHidden/>
+              </w:rPr>
+              <w:tab/>
+            </w:r>
+            <w:r>
+              <w:rPr>
+                <w:noProof/>
+                <w:webHidden/>
+              </w:rPr>
+              <w:fldChar w:fldCharType="begin"/>
+            </w:r>
+            <w:r>
+              <w:rPr>
+                <w:noProof/>
+                <w:webHidden/>
+              </w:rPr>
+              <w:instrText xml:space="preserve"> PAGEREF _Toc62463378 \h </w:instrText>
+            </w:r>
+            <w:r>
+              <w:rPr>
+                <w:noProof/>
+                <w:webHidden/>
+              </w:rPr>
+            </w:r>
+            <w:r>
+              <w:rPr>
+                <w:noProof/>
+                <w:webHidden/>
+              </w:rPr>
+              <w:fldChar w:fldCharType="separate"/>
+            </w:r>
+            <w:r>
+              <w:rPr>
+                <w:noProof/>
+                <w:webHidden/>
+              </w:rPr>
+              <w:t>7</w:t>
+            </w:r>
+            <w:r>
+              <w:rPr>
+                <w:noProof/>
+                <w:webHidden/>
+              </w:rPr>
+              <w:fldChar w:fldCharType="end"/>
+            </w:r>
+          </w:hyperlink>
+        </w:p>
+        <w:p>
+          <w:pPr>
+            <w:pStyle w:val="TDC2"/>
+            <w:tabs>
+              <w:tab w:val="right" w:leader="dot" w:pos="8828"/>
+            </w:tabs>
+            <w:rPr>
+              <w:rFonts w:eastAsiaTheme="minorEastAsia"/>
+              <w:noProof/>
+            </w:rPr>
+          </w:pPr>
+          <w:hyperlink w:anchor="_Toc62463379" w:history="1">
+            <w:r>
+              <w:rPr>
+                <w:rStyle w:val="Hipervnculo"/>
+                <w:b/>
+                <w:noProof/>
+                <w:lang w:val="es-CO"/>
+              </w:rPr>
+              <w:t>Creación de usuarios</w:t>
+            </w:r>
+            <w:r>
+              <w:rPr>
+                <w:noProof/>
+                <w:webHidden/>
+              </w:rPr>
+              <w:tab/>
+            </w:r>
+            <w:r>
+              <w:rPr>
+                <w:noProof/>
+                <w:webHidden/>
+              </w:rPr>
+              <w:fldChar w:fldCharType="begin"/>
+            </w:r>
+            <w:r>
+              <w:rPr>
+                <w:noProof/>
+                <w:webHidden/>
+              </w:rPr>
+              <w:instrText xml:space="preserve"> PAGEREF _Toc62463379 \h </w:instrText>
+            </w:r>
+            <w:r>
+              <w:rPr>
+                <w:noProof/>
+                <w:webHidden/>
+              </w:rPr>
+            </w:r>
+            <w:r>
+              <w:rPr>
+                <w:noProof/>
+                <w:webHidden/>
+              </w:rPr>
+              <w:fldChar w:fldCharType="separate"/>
+            </w:r>
+            <w:r>
+              <w:rPr>
+                <w:noProof/>
+                <w:webHidden/>
+              </w:rPr>
+              <w:t>8</w:t>
+            </w:r>
+            <w:r>
+              <w:rPr>
+                <w:noProof/>
+                <w:webHidden/>
+              </w:rPr>
+              <w:fldChar w:fldCharType="end"/>
+            </w:r>
+          </w:hyperlink>
+        </w:p>
+        <w:p>
+          <w:pPr>
+            <w:rPr>
+              <w:b/>
+              <w:bCs/>
+              <w:lang w:val="es-ES"/>
+            </w:rPr>
+          </w:pPr>
+          <w:r>
+            <w:rPr>
+              <w:b/>
+              <w:bCs/>
+              <w:lang w:val="es-ES"/>
+            </w:rPr>
+            <w:fldChar w:fldCharType="end"/>
+          </w:r>
+        </w:p>
+        <w:p>
+          <w:pPr>
+            <w:rPr>
+              <w:b/>
+              <w:bCs/>
+              <w:lang w:val="es-ES"/>
+            </w:rPr>
+          </w:pPr>
+        </w:p>
+        <w:p>
+          <w:pPr>
+            <w:rPr>
+              <w:b/>
+              <w:bCs/>
+              <w:lang w:val="es-ES"/>
+            </w:rPr>
+          </w:pPr>
+        </w:p>
+        <w:p>
+          <w:pPr>
+            <w:rPr>
+              <w:b/>
+              <w:bCs/>
+              <w:lang w:val="es-ES"/>
+            </w:rPr>
+          </w:pPr>
+        </w:p>
+        <w:p>
+          <w:pPr>
+            <w:rPr>
+              <w:b/>
+              <w:bCs/>
+              <w:lang w:val="es-ES"/>
+            </w:rPr>
+          </w:pPr>
+        </w:p>
+        <w:p>
+          <w:pPr>
+            <w:rPr>
+              <w:b/>
+              <w:bCs/>
+              <w:lang w:val="es-ES"/>
+            </w:rPr>
+          </w:pPr>
+        </w:p>
+        <w:p>
+          <w:pPr>
+            <w:rPr>
+              <w:b/>
+              <w:bCs/>
+              <w:lang w:val="es-ES"/>
+            </w:rPr>
+          </w:pPr>
+        </w:p>
+        <w:p>
+          <w:pPr>
+            <w:rPr>
+              <w:b/>
+              <w:bCs/>
+              <w:lang w:val="es-ES"/>
+            </w:rPr>
+          </w:pPr>
+        </w:p>
+        <w:p>
+          <w:pPr>
+            <w:rPr>
+              <w:b/>
+              <w:bCs/>
+              <w:lang w:val="es-ES"/>
+            </w:rPr>
+          </w:pPr>
+        </w:p>
+        <w:p>
+          <w:pPr>
+            <w:rPr>
+              <w:b/>
+              <w:bCs/>
+              <w:lang w:val="es-ES"/>
+            </w:rPr>
+          </w:pPr>
+        </w:p>
+        <w:p>
+          <w:pPr>
+            <w:rPr>
+              <w:b/>
+              <w:bCs/>
+              <w:lang w:val="es-ES"/>
+            </w:rPr>
+          </w:pPr>
+        </w:p>
+        <w:p>
+          <w:pPr>
+            <w:rPr>
+              <w:b/>
+              <w:bCs/>
+              <w:lang w:val="es-ES"/>
+            </w:rPr>
+          </w:pPr>
+        </w:p>
+        <w:p>
+          <w:pPr>
+            <w:rPr>
+              <w:b/>
+              <w:bCs/>
+              <w:lang w:val="es-ES"/>
+            </w:rPr>
+          </w:pPr>
+        </w:p>
+        <w:p>
+          <w:pPr>
+            <w:rPr>
+              <w:b/>
+              <w:bCs/>
+              <w:lang w:val="es-ES"/>
+            </w:rPr>
+          </w:pPr>
+        </w:p>
+        <w:p>
+          <w:pPr>
+            <w:rPr>
+              <w:b/>
+              <w:bCs/>
+              <w:lang w:val="es-ES"/>
+            </w:rPr>
+          </w:pPr>
+        </w:p>
+        <w:p>
+          <w:pPr>
+            <w:rPr>
+              <w:b/>
+              <w:bCs/>
+              <w:lang w:val="es-ES"/>
+            </w:rPr>
+          </w:pPr>
+        </w:p>
+        <w:p>
+          <w:pPr>
+            <w:rPr>
+              <w:b/>
+              <w:bCs/>
+              <w:lang w:val="es-ES"/>
+            </w:rPr>
+          </w:pPr>
+        </w:p>
+        <w:p>
+          <w:pPr>
+            <w:rPr>
+              <w:b/>
+              <w:bCs/>
+              <w:lang w:val="es-ES"/>
+            </w:rPr>
+          </w:pPr>
+        </w:p>
+        <w:p>
+          <w:pPr>
+            <w:rPr>
+              <w:b/>
+              <w:bCs/>
+              <w:lang w:val="es-ES"/>
+            </w:rPr>
+          </w:pPr>
+        </w:p>
+        <w:p>
+          <w:pPr>
+            <w:rPr>
+              <w:b/>
+              <w:bCs/>
+              <w:lang w:val="es-ES"/>
+            </w:rPr>
+          </w:pPr>
+        </w:p>
+        <w:p>
+          <w:pPr>
+            <w:rPr>
+              <w:b/>
+              <w:bCs/>
+              <w:lang w:val="es-ES"/>
+            </w:rPr>
+          </w:pPr>
+        </w:p>
+        <w:p>
+          <w:pPr>
+            <w:rPr>
+              <w:b/>
+              <w:bCs/>
+              <w:lang w:val="es-ES"/>
+            </w:rPr>
+          </w:pPr>
+        </w:p>
+        <w:p>
+          <w:pPr>
+            <w:rPr>
+              <w:b/>
+              <w:bCs/>
+              <w:lang w:val="es-ES"/>
+            </w:rPr>
+          </w:pPr>
+        </w:p>
+        <w:p>
+          <w:pPr>
+            <w:rPr>
+              <w:b/>
+              <w:bCs/>
+              <w:lang w:val="es-ES"/>
+            </w:rPr>
+          </w:pPr>
+        </w:p>
+        <w:p>
+          <w:pPr>
+            <w:rPr>
+              <w:b/>
+              <w:bCs/>
+              <w:lang w:val="es-ES"/>
+            </w:rPr>
+          </w:pPr>
+        </w:p>
+        <w:p>
+          <w:pPr>
+            <w:rPr>
+              <w:lang w:val="es-ES"/>
+            </w:rPr>
+          </w:pPr>
+        </w:p>
+      </w:sdtContent>
+    </w:sdt>
+    <w:p>
+      <w:pPr>
+        <w:pStyle w:val="Ttulo1"/>
+        <w:rPr>
+          <w:color w:val="5B9BD5" w:themeColor="accent1"/>
+        </w:rPr>
+      </w:pPr>
+      <w:bookmarkStart w:id="1" w:name="_Toc62463376"/>
+      <w:r>
+        <w:rPr>
+          <w:color w:val="5B9BD5" w:themeColor="accent1"/>
+        </w:rPr>
+        <w:t xml:space="preserve">Instalación y configuración de servidor Windows fase </w:t>
+      </w:r>
+      <w:r>
+        <w:rPr>
+          <w:color w:val="5B9BD5" w:themeColor="accent1"/>
+        </w:rPr>
+        <w:t>2</w:t>
+      </w:r>
+      <w:bookmarkEnd w:id="1"/>
+    </w:p>
+    <w:p>
+      <w:pPr>
+        <w:pStyle w:val="Ttulo2"/>
+        <w:rPr>
+          <w:b/>
+          <w:sz w:val="36"/>
+          <w:lang w:val="es-ES"/>
+        </w:rPr>
+      </w:pPr>
+      <w:bookmarkStart w:id="2" w:name="_Toc62463377"/>
+      <w:proofErr w:type="spellStart"/>
+      <w:r>
+        <w:rPr>
+          <w:b/>
+          <w:sz w:val="36"/>
+          <w:lang w:val="es-ES"/>
+        </w:rPr>
+        <w:t>Instalacion</w:t>
+      </w:r>
+      <w:bookmarkEnd w:id="2"/>
+      <w:proofErr w:type="spellEnd"/>
+    </w:p>
+    <w:p>
+      <w:pPr>
+        <w:rPr>
+          <w:b/>
+          <w:sz w:val="24"/>
+          <w:lang w:val="es-ES"/>
+        </w:rPr>
+      </w:pPr>
+      <w:r>
+        <w:rPr>
+          <w:b/>
+          <w:sz w:val="24"/>
+          <w:lang w:val="es-ES"/>
+        </w:rPr>
+        <w:t>Máq</w:t>
+      </w:r>
+      <w:r>
+        <w:rPr>
+          <w:b/>
+          <w:sz w:val="24"/>
+          <w:lang w:val="es-ES"/>
+        </w:rPr>
+        <w:t xml:space="preserve">uina </w:t>
+      </w:r>
+      <w:proofErr w:type="gramStart"/>
+      <w:r>
+        <w:rPr>
+          <w:b/>
+          <w:sz w:val="24"/>
+          <w:lang w:val="es-ES"/>
+        </w:rPr>
+        <w:t>virtual  Windows</w:t>
+      </w:r>
+      <w:proofErr w:type="gramEnd"/>
+      <w:r>
+        <w:rPr>
+          <w:b/>
+          <w:sz w:val="24"/>
+          <w:lang w:val="es-ES"/>
+        </w:rPr>
+        <w:t xml:space="preserve"> Server con</w:t>
+      </w:r>
+      <w:r>
+        <w:rPr>
+          <w:b/>
+          <w:sz w:val="24"/>
+          <w:lang w:val="es-ES"/>
+        </w:rPr>
+        <w:t xml:space="preserve"> interface gráfica</w:t>
+      </w:r>
+      <w:r>
+        <w:rPr>
+          <w:b/>
+          <w:sz w:val="24"/>
+          <w:lang w:val="es-ES"/>
+        </w:rPr>
+        <w:t>:</w:t>
+      </w:r>
+    </w:p>
+    <w:p>
+      <w:pPr>
+        <w:rPr>
+          <w:sz w:val="24"/>
+          <w:lang w:val="es-ES"/>
         </w:rPr>
       </w:pPr>
       <w:r>
@@ -13,10 +1005,10 @@
           <w:noProof/>
         </w:rPr>
         <w:drawing>
-          <wp:inline distT="0" distB="0" distL="0" distR="0" wp14:anchorId="27B57208" wp14:editId="6A1D061B">
-            <wp:extent cx="4057650" cy="4105275"/>
-            <wp:effectExtent l="0" t="0" r="0" b="9525"/>
-            <wp:docPr id="1" name="Imagen 1"/>
+          <wp:inline distT="0" distB="0" distL="0" distR="0" wp14:anchorId="29106056" wp14:editId="744C9C7B">
+            <wp:extent cx="4457404" cy="3505200"/>
+            <wp:effectExtent l="0" t="0" r="635" b="0"/>
+            <wp:docPr id="11" name="Imagen 11"/>
             <wp:cNvGraphicFramePr>
               <a:graphicFrameLocks xmlns:a="http://schemas.openxmlformats.org/drawingml/2006/main" noChangeAspect="1"/>
             </wp:cNvGraphicFramePr>
@@ -36,7 +1028,7 @@
                   <pic:spPr>
                     <a:xfrm>
                       <a:off x="0" y="0"/>
-                      <a:ext cx="4057650" cy="4105275"/>
+                      <a:ext cx="4460696" cy="3507789"/>
                     </a:xfrm>
                     <a:prstGeom prst="rect">
                       <a:avLst/>
@@ -48,16 +1040,48 @@
           </wp:inline>
         </w:drawing>
       </w:r>
+    </w:p>
+    <w:p>
+      <w:pPr>
+        <w:rPr>
+          <w:sz w:val="24"/>
+          <w:lang w:val="es-ES"/>
+        </w:rPr>
+      </w:pPr>
+      <w:r>
+        <w:rPr>
+          <w:sz w:val="24"/>
+          <w:lang w:val="es-ES"/>
+        </w:rPr>
+        <w:t xml:space="preserve">Seleccionamos la imagen </w:t>
+      </w:r>
+      <w:proofErr w:type="spellStart"/>
+      <w:r>
+        <w:rPr>
+          <w:sz w:val="24"/>
+          <w:lang w:val="es-ES"/>
+        </w:rPr>
+        <w:t>iso</w:t>
+      </w:r>
+      <w:proofErr w:type="spellEnd"/>
+    </w:p>
+    <w:p>
+      <w:pPr>
+        <w:rPr>
+          <w:noProof/>
+          <w:lang w:val="es-ES"/>
+        </w:rPr>
+      </w:pPr>
       <w:r>
         <w:rPr>
           <w:noProof/>
         </w:rPr>
         <w:lastRenderedPageBreak/>
         <w:drawing>
-          <wp:inline distT="0" distB="0" distL="0" distR="0" wp14:anchorId="077CFAB6" wp14:editId="12C200EA">
-            <wp:extent cx="4200525" cy="4286250"/>
-            <wp:effectExtent l="0" t="0" r="9525" b="0"/>
-            <wp:docPr id="2" name="Imagen 2"/>
+          <wp:inline distT="0" distB="0" distL="0" distR="0" wp14:anchorId="3A1C0156" wp14:editId="5F6C1463">
+            <wp:extent cx="3457575" cy="3465259"/>
+            <wp:effectExtent l="0" t="0" r="0" b="1905"/>
+            <wp:docPr id="19" name="Imagen 19"/>
             <wp:cNvGraphicFramePr>
               <a:graphicFrameLocks xmlns:a="http://schemas.openxmlformats.org/drawingml/2006/main" noChangeAspect="1"/>
             </wp:cNvGraphicFramePr>
@@ -77,7 +1101,7 @@
                   <pic:spPr>
                     <a:xfrm>
                       <a:off x="0" y="0"/>
-                      <a:ext cx="4200525" cy="4286250"/>
+                      <a:ext cx="3498364" cy="3506139"/>
                     </a:xfrm>
                     <a:prstGeom prst="rect">
                       <a:avLst/>
@@ -92,13 +1116,48 @@
       <w:r>
         <w:rPr>
           <w:noProof/>
-        </w:rPr>
-        <w:lastRenderedPageBreak/>
+          <w:lang w:val="es-ES"/>
+        </w:rPr>
+        <w:t xml:space="preserve"> </w:t>
+      </w:r>
+    </w:p>
+    <w:p>
+      <w:pPr>
+        <w:rPr>
+          <w:noProof/>
+          <w:lang w:val="es-ES"/>
+        </w:rPr>
+      </w:pPr>
+      <w:r>
+        <w:rPr>
+          <w:noProof/>
+          <w:lang w:val="es-ES"/>
+        </w:rPr>
+        <w:t>Seleccionamos una clave del  producto  elegimos el usuario con el cual deseamos iniciar  al arrancar la maquina.</w:t>
+      </w:r>
+    </w:p>
+    <w:p>
+      <w:pPr>
+        <w:rPr>
+          <w:lang w:val="es-CO"/>
+        </w:rPr>
+      </w:pPr>
+    </w:p>
+    <w:p>
+      <w:pPr>
+        <w:rPr>
+          <w:lang w:val="es-CO"/>
+        </w:rPr>
+      </w:pPr>
+      <w:r>
+        <w:rPr>
+          <w:noProof/>
+        </w:rPr>
         <w:drawing>
-          <wp:inline distT="0" distB="0" distL="0" distR="0" wp14:anchorId="5C6D8999" wp14:editId="155B58C6">
-            <wp:extent cx="4305300" cy="4238625"/>
-            <wp:effectExtent l="0" t="0" r="0" b="9525"/>
-            <wp:docPr id="3" name="Imagen 3"/>
+          <wp:inline distT="0" distB="0" distL="0" distR="0" wp14:anchorId="5056F321" wp14:editId="32BA18AC">
+            <wp:extent cx="3413569" cy="3453634"/>
+            <wp:effectExtent l="0" t="0" r="0" b="0"/>
+            <wp:docPr id="1" name="Imagen 1"/>
             <wp:cNvGraphicFramePr>
               <a:graphicFrameLocks xmlns:a="http://schemas.openxmlformats.org/drawingml/2006/main" noChangeAspect="1"/>
             </wp:cNvGraphicFramePr>
@@ -118,7 +1177,7 @@
                   <pic:spPr>
                     <a:xfrm>
                       <a:off x="0" y="0"/>
-                      <a:ext cx="4305300" cy="4238625"/>
+                      <a:ext cx="3420319" cy="3460463"/>
                     </a:xfrm>
                     <a:prstGeom prst="rect">
                       <a:avLst/>
@@ -130,15 +1189,36 @@
           </wp:inline>
         </w:drawing>
       </w:r>
-      <w:r>
-        <w:rPr>
-          <w:noProof/>
-        </w:rPr>
+    </w:p>
+    <w:p>
+      <w:pPr>
+        <w:rPr>
+          <w:lang w:val="es-CO"/>
+        </w:rPr>
+      </w:pPr>
+      <w:r>
+        <w:rPr>
+          <w:lang w:val="es-CO"/>
+        </w:rPr>
+        <w:t>En este caso vamos a construir nuestra maquina con capacidad de 60GB</w:t>
+      </w:r>
+    </w:p>
+    <w:p>
+      <w:pPr>
+        <w:rPr>
+          <w:lang w:val="es-CO"/>
+        </w:rPr>
+      </w:pPr>
+      <w:r>
+        <w:rPr>
+          <w:noProof/>
+        </w:rPr>
+        <w:lastRenderedPageBreak/>
         <w:drawing>
-          <wp:inline distT="0" distB="0" distL="0" distR="0" wp14:anchorId="180BE5CE" wp14:editId="3D21DAC8">
-            <wp:extent cx="5612130" cy="3895725"/>
-            <wp:effectExtent l="0" t="0" r="7620" b="9525"/>
-            <wp:docPr id="4" name="Imagen 4"/>
+          <wp:inline distT="0" distB="0" distL="0" distR="0" wp14:anchorId="2851569A" wp14:editId="53741CCC">
+            <wp:extent cx="3502047" cy="3573517"/>
+            <wp:effectExtent l="0" t="0" r="3175" b="8255"/>
+            <wp:docPr id="2" name="Imagen 2"/>
             <wp:cNvGraphicFramePr>
               <a:graphicFrameLocks xmlns:a="http://schemas.openxmlformats.org/drawingml/2006/main" noChangeAspect="1"/>
             </wp:cNvGraphicFramePr>
@@ -158,7 +1238,7 @@
                   <pic:spPr>
                     <a:xfrm>
                       <a:off x="0" y="0"/>
-                      <a:ext cx="5612130" cy="3895725"/>
+                      <a:ext cx="3553497" cy="3626017"/>
                     </a:xfrm>
                     <a:prstGeom prst="rect">
                       <a:avLst/>
@@ -170,16 +1250,52 @@
           </wp:inline>
         </w:drawing>
       </w:r>
-      <w:r>
-        <w:rPr>
-          <w:noProof/>
-        </w:rPr>
-        <w:lastRenderedPageBreak/>
+    </w:p>
+    <w:p>
+      <w:pPr>
+        <w:rPr>
+          <w:noProof/>
+          <w:lang w:val="es-ES"/>
+        </w:rPr>
+      </w:pPr>
+      <w:r>
+        <w:rPr>
+          <w:noProof/>
+          <w:lang w:val="es-ES"/>
+        </w:rPr>
+        <w:t xml:space="preserve">En el hardware solamente dejamos  la memoria , el procesador , la unidad de cd , la red en modo briged , </w:t>
+      </w:r>
+      <w:r>
+        <w:rPr>
+          <w:noProof/>
+          <w:lang w:val="es-ES"/>
+        </w:rPr>
+        <w:t xml:space="preserve">y </w:t>
+      </w:r>
+      <w:r>
+        <w:rPr>
+          <w:noProof/>
+          <w:lang w:val="es-ES"/>
+        </w:rPr>
+        <w:t>verificamos que laconfiguracion del hardware sea correcta.</w:t>
+      </w:r>
+    </w:p>
+    <w:p>
+      <w:pPr>
+        <w:rPr>
+          <w:noProof/>
+          <w:lang w:val="es-ES"/>
+        </w:rPr>
+      </w:pPr>
+      <w:r>
+        <w:rPr>
+          <w:noProof/>
+        </w:rPr>
         <w:drawing>
-          <wp:inline distT="0" distB="0" distL="0" distR="0" wp14:anchorId="5FF8B4D2" wp14:editId="4E128C96">
-            <wp:extent cx="5612130" cy="4259580"/>
-            <wp:effectExtent l="0" t="0" r="7620" b="7620"/>
-            <wp:docPr id="5" name="Imagen 5"/>
+          <wp:inline distT="0" distB="0" distL="0" distR="0" wp14:anchorId="2881A98F" wp14:editId="11529890">
+            <wp:extent cx="5612130" cy="1177503"/>
+            <wp:effectExtent l="0" t="0" r="7620" b="3810"/>
+            <wp:docPr id="20" name="Imagen 20"/>
             <wp:cNvGraphicFramePr>
               <a:graphicFrameLocks xmlns:a="http://schemas.openxmlformats.org/drawingml/2006/main" noChangeAspect="1"/>
             </wp:cNvGraphicFramePr>
@@ -190,20 +1306,27 @@
                     <pic:cNvPr id="1" name=""/>
                     <pic:cNvPicPr/>
                   </pic:nvPicPr>
-                  <pic:blipFill>
+                  <pic:blipFill rotWithShape="1">
                     <a:blip r:embed="rId8"/>
-                    <a:stretch>
-                      <a:fillRect/>
-                    </a:stretch>
+                    <a:srcRect l="-1" r="-305" b="77438"/>
+                    <a:stretch/>
                   </pic:blipFill>
-                  <pic:spPr>
+                  <pic:spPr bwMode="auto">
                     <a:xfrm>
                       <a:off x="0" y="0"/>
-                      <a:ext cx="5612130" cy="4259580"/>
+                      <a:ext cx="5612130" cy="1177503"/>
                     </a:xfrm>
                     <a:prstGeom prst="rect">
                       <a:avLst/>
                     </a:prstGeom>
+                    <a:ln>
+                      <a:noFill/>
+                    </a:ln>
+                    <a:extLst>
+                      <a:ext uri="{53640926-AAD7-44D8-BBD7-CCE9431645EC}">
+                        <a14:shadowObscured xmlns:a14="http://schemas.microsoft.com/office/drawing/2010/main"/>
+                      </a:ext>
+                    </a:extLst>
                   </pic:spPr>
                 </pic:pic>
               </a:graphicData>
@@ -211,15 +1334,30 @@
           </wp:inline>
         </w:drawing>
       </w:r>
-      <w:r>
-        <w:rPr>
-          <w:noProof/>
-        </w:rPr>
+    </w:p>
+    <w:p>
+      <w:pPr>
+        <w:rPr>
+          <w:lang w:val="es-CO"/>
+        </w:rPr>
+      </w:pPr>
+    </w:p>
+    <w:p>
+      <w:pPr>
+        <w:rPr>
+          <w:lang w:val="es-CO"/>
+        </w:rPr>
+      </w:pPr>
+      <w:r>
+        <w:rPr>
+          <w:noProof/>
+        </w:rPr>
+        <w:lastRenderedPageBreak/>
         <w:drawing>
-          <wp:inline distT="0" distB="0" distL="0" distR="0" wp14:anchorId="56D3C031" wp14:editId="5CEACC81">
-            <wp:extent cx="5612130" cy="2978150"/>
-            <wp:effectExtent l="0" t="0" r="7620" b="0"/>
-            <wp:docPr id="6" name="Imagen 6"/>
+          <wp:inline distT="0" distB="0" distL="0" distR="0" wp14:anchorId="28B375F9" wp14:editId="07C1AB00">
+            <wp:extent cx="4305300" cy="4238625"/>
+            <wp:effectExtent l="0" t="0" r="0" b="9525"/>
+            <wp:docPr id="3" name="Imagen 3"/>
             <wp:cNvGraphicFramePr>
               <a:graphicFrameLocks xmlns:a="http://schemas.openxmlformats.org/drawingml/2006/main" noChangeAspect="1"/>
             </wp:cNvGraphicFramePr>
@@ -239,7 +1377,7 @@
                   <pic:spPr>
                     <a:xfrm>
                       <a:off x="0" y="0"/>
-                      <a:ext cx="5612130" cy="2978150"/>
+                      <a:ext cx="4305300" cy="4238625"/>
                     </a:xfrm>
                     <a:prstGeom prst="rect">
                       <a:avLst/>
@@ -251,16 +1389,162 @@
           </wp:inline>
         </w:drawing>
       </w:r>
-      <w:r>
-        <w:rPr>
-          <w:noProof/>
+    </w:p>
+    <w:p>
+      <w:pPr>
+        <w:rPr>
+          <w:lang w:val="es-CO"/>
+        </w:rPr>
+      </w:pPr>
+      <w:r>
+        <w:rPr>
+          <w:lang w:val="es-CO"/>
+        </w:rPr>
+        <w:t xml:space="preserve">Por ultimo procedemos con arrancar la </w:t>
+      </w:r>
+      <w:proofErr w:type="spellStart"/>
+      <w:r>
+        <w:rPr>
+          <w:lang w:val="es-CO"/>
+        </w:rPr>
+        <w:t>maquina</w:t>
+      </w:r>
+      <w:proofErr w:type="spellEnd"/>
+      <w:r>
+        <w:rPr>
+          <w:lang w:val="es-CO"/>
+        </w:rPr>
+        <w:t xml:space="preserve"> virtual:</w:t>
+      </w:r>
+    </w:p>
+    <w:p>
+      <w:pPr>
+        <w:rPr>
+          <w:lang w:val="es-CO"/>
+        </w:rPr>
+      </w:pPr>
+    </w:p>
+    <w:p>
+      <w:pPr>
+        <w:rPr>
+          <w:lang w:val="es-CO"/>
+        </w:rPr>
+      </w:pPr>
+    </w:p>
+    <w:p>
+      <w:pPr>
+        <w:rPr>
+          <w:lang w:val="es-CO"/>
+        </w:rPr>
+      </w:pPr>
+    </w:p>
+    <w:p>
+      <w:pPr>
+        <w:rPr>
+          <w:lang w:val="es-CO"/>
+        </w:rPr>
+      </w:pPr>
+    </w:p>
+    <w:p>
+      <w:pPr>
+        <w:pStyle w:val="Ttulo2"/>
+        <w:rPr>
+          <w:b/>
+          <w:sz w:val="36"/>
+          <w:lang w:val="es-CO"/>
+        </w:rPr>
+      </w:pPr>
+      <w:bookmarkStart w:id="3" w:name="_Toc62463378"/>
+      <w:proofErr w:type="gramStart"/>
+      <w:r>
+        <w:rPr>
+          <w:b/>
+          <w:sz w:val="36"/>
+          <w:lang w:val="es-CO"/>
         </w:rPr>
         <w:lastRenderedPageBreak/>
+        <w:t>Arranque..</w:t>
+      </w:r>
+      <w:bookmarkEnd w:id="3"/>
+      <w:proofErr w:type="gramEnd"/>
+    </w:p>
+    <w:p>
+      <w:pPr>
+        <w:rPr>
+          <w:lang w:val="es-CO"/>
+        </w:rPr>
+      </w:pPr>
+      <w:r>
+        <w:rPr>
+          <w:lang w:val="es-CO"/>
+        </w:rPr>
+        <w:t xml:space="preserve">Al iniciar se nos pedirá el sistema operativo a instalar en nuestro caso elegimos </w:t>
+      </w:r>
+      <w:proofErr w:type="spellStart"/>
+      <w:r>
+        <w:rPr>
+          <w:lang w:val="es-CO"/>
+        </w:rPr>
+        <w:t>windos</w:t>
+      </w:r>
+      <w:proofErr w:type="spellEnd"/>
+      <w:r>
+        <w:rPr>
+          <w:lang w:val="es-CO"/>
+        </w:rPr>
+        <w:t xml:space="preserve"> server 216(Desktop </w:t>
+      </w:r>
+      <w:proofErr w:type="spellStart"/>
+      <w:r>
+        <w:rPr>
+          <w:lang w:val="es-CO"/>
+        </w:rPr>
+        <w:t>Experience</w:t>
+      </w:r>
+      <w:proofErr w:type="spellEnd"/>
+      <w:r>
+        <w:rPr>
+          <w:lang w:val="es-CO"/>
+        </w:rPr>
+        <w:t xml:space="preserve">) para poder </w:t>
+      </w:r>
+      <w:r>
+        <w:rPr>
+          <w:lang w:val="es-CO"/>
+        </w:rPr>
+        <w:t xml:space="preserve">acceder a un entorno </w:t>
+      </w:r>
+      <w:proofErr w:type="spellStart"/>
+      <w:r>
+        <w:rPr>
+          <w:lang w:val="es-CO"/>
+        </w:rPr>
+        <w:t>grafico</w:t>
+      </w:r>
+      <w:proofErr w:type="spellEnd"/>
+      <w:r>
+        <w:rPr>
+          <w:lang w:val="es-CO"/>
+        </w:rPr>
+        <w:t>.</w:t>
+      </w:r>
+      <w:r>
+        <w:rPr>
+          <w:noProof/>
+        </w:rPr>
         <w:drawing>
-          <wp:inline distT="0" distB="0" distL="0" distR="0" wp14:anchorId="5AE14AA0" wp14:editId="45D23CA2">
-            <wp:extent cx="5612130" cy="4422140"/>
-            <wp:effectExtent l="0" t="0" r="7620" b="0"/>
-            <wp:docPr id="7" name="Imagen 7"/>
+          <wp:anchor distT="0" distB="0" distL="114300" distR="114300" simplePos="0" relativeHeight="251659264" behindDoc="0" locked="0" layoutInCell="1" allowOverlap="1" wp14:anchorId="2BC9D4CD" wp14:editId="78F57FFB">
+            <wp:simplePos x="0" y="0"/>
+            <wp:positionH relativeFrom="margin">
+              <wp:align>left</wp:align>
+            </wp:positionH>
+            <wp:positionV relativeFrom="paragraph">
+              <wp:posOffset>423873</wp:posOffset>
+            </wp:positionV>
+            <wp:extent cx="2049517" cy="2586556"/>
+            <wp:effectExtent l="0" t="0" r="8255" b="4445"/>
+            <wp:wrapSquare wrapText="bothSides"/>
+            <wp:docPr id="21" name="Imagen 21"/>
             <wp:cNvGraphicFramePr>
               <a:graphicFrameLocks xmlns:a="http://schemas.openxmlformats.org/drawingml/2006/main" noChangeAspect="1"/>
             </wp:cNvGraphicFramePr>
@@ -272,7 +1556,13 @@
                     <pic:cNvPicPr/>
                   </pic:nvPicPr>
                   <pic:blipFill>
-                    <a:blip r:embed="rId10"/>
+                    <a:blip r:embed="rId10">
+                      <a:extLst>
+                        <a:ext uri="{28A0092B-C50C-407E-A947-70E740481C1C}">
+                          <a14:useLocalDpi xmlns:a14="http://schemas.microsoft.com/office/drawing/2010/main" val="0"/>
+                        </a:ext>
+                      </a:extLst>
+                    </a:blip>
                     <a:stretch>
                       <a:fillRect/>
                     </a:stretch>
@@ -280,7 +1570,7 @@
                   <pic:spPr>
                     <a:xfrm>
                       <a:off x="0" y="0"/>
-                      <a:ext cx="5612130" cy="4422140"/>
+                      <a:ext cx="2049517" cy="2586556"/>
                     </a:xfrm>
                     <a:prstGeom prst="rect">
                       <a:avLst/>
@@ -289,18 +1579,112 @@
                 </pic:pic>
               </a:graphicData>
             </a:graphic>
-          </wp:inline>
+            <wp14:sizeRelH relativeFrom="page">
+              <wp14:pctWidth>0</wp14:pctWidth>
+            </wp14:sizeRelH>
+            <wp14:sizeRelV relativeFrom="page">
+              <wp14:pctHeight>0</wp14:pctHeight>
+            </wp14:sizeRelV>
+          </wp:anchor>
         </w:drawing>
       </w:r>
+    </w:p>
+    <w:p>
+      <w:pPr>
+        <w:rPr>
+          <w:noProof/>
+          <w:lang w:val="es-ES"/>
+        </w:rPr>
+      </w:pPr>
+      <w:r>
+        <w:rPr>
+          <w:noProof/>
+        </w:rPr>
+        <mc:AlternateContent>
+          <mc:Choice Requires="wps">
+            <w:drawing>
+              <wp:anchor distT="0" distB="0" distL="114300" distR="114300" simplePos="0" relativeHeight="251661312" behindDoc="0" locked="0" layoutInCell="1" allowOverlap="1" wp14:anchorId="7D3BB345" wp14:editId="76595E44">
+                <wp:simplePos x="0" y="0"/>
+                <wp:positionH relativeFrom="column">
+                  <wp:posOffset>2482872</wp:posOffset>
+                </wp:positionH>
+                <wp:positionV relativeFrom="paragraph">
+                  <wp:posOffset>1028240</wp:posOffset>
+                </wp:positionV>
+                <wp:extent cx="2795752" cy="157655"/>
+                <wp:effectExtent l="0" t="0" r="24130" b="13970"/>
+                <wp:wrapNone/>
+                <wp:docPr id="23" name="Rectángulo 23"/>
+                <wp:cNvGraphicFramePr/>
+                <a:graphic xmlns:a="http://schemas.openxmlformats.org/drawingml/2006/main">
+                  <a:graphicData uri="http://schemas.microsoft.com/office/word/2010/wordprocessingShape">
+                    <wps:wsp>
+                      <wps:cNvSpPr/>
+                      <wps:spPr>
+                        <a:xfrm>
+                          <a:off x="0" y="0"/>
+                          <a:ext cx="2795752" cy="157655"/>
+                        </a:xfrm>
+                        <a:prstGeom prst="rect">
+                          <a:avLst/>
+                        </a:prstGeom>
+                        <a:noFill/>
+                        <a:ln>
+                          <a:solidFill>
+                            <a:srgbClr val="FF0000"/>
+                          </a:solidFill>
+                        </a:ln>
+                      </wps:spPr>
+                      <wps:style>
+                        <a:lnRef idx="2">
+                          <a:schemeClr val="accent6"/>
+                        </a:lnRef>
+                        <a:fillRef idx="1">
+                          <a:schemeClr val="lt1"/>
+                        </a:fillRef>
+                        <a:effectRef idx="0">
+                          <a:schemeClr val="accent6"/>
+                        </a:effectRef>
+                        <a:fontRef idx="minor">
+                          <a:schemeClr val="dk1"/>
+                        </a:fontRef>
+                      </wps:style>
+                      <wps:bodyPr rot="0" spcFirstLastPara="0" vertOverflow="overflow" horzOverflow="overflow" vert="horz" wrap="square" lIns="91440" tIns="45720" rIns="91440" bIns="45720" numCol="1" spcCol="0" rtlCol="0" fromWordArt="0" anchor="ctr" anchorCtr="0" forceAA="0" compatLnSpc="1">
+                        <a:prstTxWarp prst="textNoShape">
+                          <a:avLst/>
+                        </a:prstTxWarp>
+                        <a:noAutofit/>
+                      </wps:bodyPr>
+                    </wps:wsp>
+                  </a:graphicData>
+                </a:graphic>
+              </wp:anchor>
+            </w:drawing>
+          </mc:Choice>
+          <mc:Fallback>
+            <w:pict>
+              <v:rect w14:anchorId="2E4A7378" id="Rectángulo 23" o:spid="_x0000_s1026" style="position:absolute;margin-left:195.5pt;margin-top:80.95pt;width:220.15pt;height:12.4pt;z-index:251661312;visibility:visible;mso-wrap-style:square;mso-wrap-distance-left:9pt;mso-wrap-distance-top:0;mso-wrap-distance-right:9pt;mso-wrap-distance-bottom:0;mso-position-horizontal:absolute;mso-position-horizontal-relative:text;mso-position-vertical:absolute;mso-position-vertical-relative:text;v-text-anchor:middle" o:gfxdata="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" filled="f" strokecolor="red" strokeweight="1pt"/>
+            </w:pict>
+          </mc:Fallback>
+        </mc:AlternateContent>
+      </w:r>
       <w:r>
         <w:rPr>
           <w:noProof/>
         </w:rPr>
         <w:drawing>
-          <wp:inline distT="0" distB="0" distL="0" distR="0" wp14:anchorId="11DF9138" wp14:editId="1506C5B2">
-            <wp:extent cx="5612130" cy="2403475"/>
-            <wp:effectExtent l="0" t="0" r="7620" b="0"/>
-            <wp:docPr id="8" name="Imagen 8"/>
+          <wp:anchor distT="0" distB="0" distL="114300" distR="114300" simplePos="0" relativeHeight="251660288" behindDoc="0" locked="0" layoutInCell="1" allowOverlap="1" wp14:anchorId="5D824ED0" wp14:editId="6B1661FE">
+            <wp:simplePos x="0" y="0"/>
+            <wp:positionH relativeFrom="column">
+              <wp:posOffset>2177547</wp:posOffset>
+            </wp:positionH>
+            <wp:positionV relativeFrom="paragraph">
+              <wp:posOffset>238234</wp:posOffset>
+            </wp:positionV>
+            <wp:extent cx="3531235" cy="2576830"/>
+            <wp:effectExtent l="0" t="0" r="0" b="0"/>
+            <wp:wrapSquare wrapText="bothSides"/>
+            <wp:docPr id="22" name="Imagen 22"/>
             <wp:cNvGraphicFramePr>
               <a:graphicFrameLocks xmlns:a="http://schemas.openxmlformats.org/drawingml/2006/main" noChangeAspect="1"/>
             </wp:cNvGraphicFramePr>
@@ -312,7 +1696,13 @@
                     <pic:cNvPicPr/>
                   </pic:nvPicPr>
                   <pic:blipFill>
-                    <a:blip r:embed="rId11"/>
+                    <a:blip r:embed="rId11">
+                      <a:extLst>
+                        <a:ext uri="{28A0092B-C50C-407E-A947-70E740481C1C}">
+                          <a14:useLocalDpi xmlns:a14="http://schemas.microsoft.com/office/drawing/2010/main" val="0"/>
+                        </a:ext>
+                      </a:extLst>
+                    </a:blip>
                     <a:stretch>
                       <a:fillRect/>
                     </a:stretch>
@@ -320,7 +1710,7 @@
                   <pic:spPr>
                     <a:xfrm>
                       <a:off x="0" y="0"/>
-                      <a:ext cx="5612130" cy="2403475"/>
+                      <a:ext cx="3531235" cy="2576830"/>
                     </a:xfrm>
                     <a:prstGeom prst="rect">
                       <a:avLst/>
@@ -329,19 +1719,51 @@
                 </pic:pic>
               </a:graphicData>
             </a:graphic>
-          </wp:inline>
+            <wp14:sizeRelH relativeFrom="page">
+              <wp14:pctWidth>0</wp14:pctWidth>
+            </wp14:sizeRelH>
+            <wp14:sizeRelV relativeFrom="page">
+              <wp14:pctHeight>0</wp14:pctHeight>
+            </wp14:sizeRelV>
+          </wp:anchor>
         </w:drawing>
       </w:r>
-      <w:r>
-        <w:rPr>
-          <w:noProof/>
-        </w:rPr>
-        <w:lastRenderedPageBreak/>
+    </w:p>
+    <w:p>
+      <w:pPr>
+        <w:rPr>
+          <w:lang w:val="es-CO"/>
+        </w:rPr>
+      </w:pPr>
+    </w:p>
+    <w:p>
+      <w:pPr>
+        <w:rPr>
+          <w:lang w:val="es-CO"/>
+        </w:rPr>
+      </w:pPr>
+      <w:r>
+        <w:rPr>
+          <w:lang w:val="es-CO"/>
+        </w:rPr>
+        <w:t>En seguida esperamos a que carguen los componentes del sistema operativo:</w:t>
+      </w:r>
+    </w:p>
+    <w:p>
+      <w:pPr>
+        <w:rPr>
+          <w:lang w:val="es-CO"/>
+        </w:rPr>
+      </w:pPr>
+      <w:r>
+        <w:rPr>
+          <w:noProof/>
+        </w:rPr>
         <w:drawing>
-          <wp:inline distT="0" distB="0" distL="0" distR="0" wp14:anchorId="7B58E8DA" wp14:editId="352F5264">
-            <wp:extent cx="5612130" cy="4075430"/>
-            <wp:effectExtent l="0" t="0" r="7620" b="1270"/>
-            <wp:docPr id="9" name="Imagen 9"/>
+          <wp:inline distT="0" distB="0" distL="0" distR="0" wp14:anchorId="54BA44B5" wp14:editId="08EAC247">
+            <wp:extent cx="3891253" cy="2701158"/>
+            <wp:effectExtent l="0" t="0" r="0" b="4445"/>
+            <wp:docPr id="4" name="Imagen 4"/>
             <wp:cNvGraphicFramePr>
               <a:graphicFrameLocks xmlns:a="http://schemas.openxmlformats.org/drawingml/2006/main" noChangeAspect="1"/>
             </wp:cNvGraphicFramePr>
@@ -361,7 +1783,7 @@
                   <pic:spPr>
                     <a:xfrm>
                       <a:off x="0" y="0"/>
-                      <a:ext cx="5612130" cy="4075430"/>
+                      <a:ext cx="3896766" cy="2704985"/>
                     </a:xfrm>
                     <a:prstGeom prst="rect">
                       <a:avLst/>
@@ -373,15 +1795,244 @@
           </wp:inline>
         </w:drawing>
       </w:r>
+    </w:p>
+    <w:p>
+      <w:pPr>
+        <w:rPr>
+          <w:lang w:val="es-CO"/>
+        </w:rPr>
+      </w:pPr>
+      <w:r>
+        <w:rPr>
+          <w:lang w:val="es-CO"/>
+        </w:rPr>
+        <w:t xml:space="preserve">Y listo ya hemos instalado el </w:t>
+      </w:r>
+      <w:proofErr w:type="spellStart"/>
+      <w:r>
+        <w:rPr>
+          <w:lang w:val="es-CO"/>
+        </w:rPr>
+        <w:t>windows</w:t>
+      </w:r>
+      <w:proofErr w:type="spellEnd"/>
+      <w:r>
+        <w:rPr>
+          <w:lang w:val="es-CO"/>
+        </w:rPr>
+        <w:t xml:space="preserve"> con </w:t>
+      </w:r>
+      <w:proofErr w:type="spellStart"/>
+      <w:r>
+        <w:rPr>
+          <w:lang w:val="es-CO"/>
+        </w:rPr>
+        <w:t>intefaz</w:t>
+      </w:r>
+      <w:proofErr w:type="spellEnd"/>
+      <w:r>
+        <w:rPr>
+          <w:lang w:val="es-CO"/>
+        </w:rPr>
+        <w:t xml:space="preserve"> </w:t>
+      </w:r>
+      <w:proofErr w:type="spellStart"/>
+      <w:r>
+        <w:rPr>
+          <w:lang w:val="es-CO"/>
+        </w:rPr>
+        <w:t>grafica</w:t>
+      </w:r>
+      <w:proofErr w:type="spellEnd"/>
+      <w:r>
+        <w:rPr>
+          <w:lang w:val="es-CO"/>
+        </w:rPr>
+        <w:t>.</w:t>
+      </w:r>
+    </w:p>
+    <w:p>
+      <w:pPr>
+        <w:rPr>
+          <w:noProof/>
+        </w:rPr>
+      </w:pPr>
+    </w:p>
+    <w:p>
+      <w:pPr>
+        <w:rPr>
+          <w:noProof/>
+        </w:rPr>
+      </w:pPr>
+    </w:p>
+    <w:p>
+      <w:pPr>
+        <w:rPr>
+          <w:lang w:val="es-CO"/>
+        </w:rPr>
+      </w:pPr>
+    </w:p>
+    <w:p>
+      <w:pPr>
+        <w:pStyle w:val="Ttulo2"/>
+        <w:rPr>
+          <w:b/>
+          <w:sz w:val="36"/>
+          <w:lang w:val="es-CO"/>
+        </w:rPr>
+      </w:pPr>
+      <w:bookmarkStart w:id="4" w:name="_Toc62463379"/>
+      <w:r>
+        <w:rPr>
+          <w:b/>
+          <w:sz w:val="36"/>
+          <w:lang w:val="es-CO"/>
+        </w:rPr>
+        <w:lastRenderedPageBreak/>
+        <w:t>Creació</w:t>
+      </w:r>
+      <w:r>
+        <w:rPr>
+          <w:b/>
+          <w:sz w:val="36"/>
+          <w:lang w:val="es-CO"/>
+        </w:rPr>
+        <w:t>n de usuarios</w:t>
+      </w:r>
+      <w:bookmarkEnd w:id="4"/>
+    </w:p>
+    <w:p>
+      <w:pPr>
+        <w:rPr>
+          <w:lang w:val="es-CO"/>
+        </w:rPr>
+      </w:pPr>
+      <w:r>
+        <w:rPr>
+          <w:lang w:val="es-CO"/>
+        </w:rPr>
+        <w:t xml:space="preserve">Para la creación de usuarios vamos </w:t>
+      </w:r>
+      <w:r>
+        <w:rPr>
+          <w:lang w:val="es-CO"/>
+        </w:rPr>
+        <w:t>a</w:t>
+      </w:r>
+      <w:r>
+        <w:rPr>
+          <w:lang w:val="es-CO"/>
+        </w:rPr>
+        <w:t xml:space="preserve"> </w:t>
+      </w:r>
+      <w:r>
+        <w:rPr>
+          <w:lang w:val="es-CO"/>
+        </w:rPr>
+        <w:t>crear 4 usuarios y asignarlos a un grupo en específico.</w:t>
+      </w:r>
+      <w:r>
+        <w:rPr>
+          <w:lang w:val="es-CO"/>
+        </w:rPr>
+        <w:t xml:space="preserve"> En primer lugar procedemos a ir a inicio&gt;Panel de </w:t>
+      </w:r>
+      <w:proofErr w:type="gramStart"/>
+      <w:r>
+        <w:rPr>
+          <w:lang w:val="es-CO"/>
+        </w:rPr>
+        <w:t>control :</w:t>
+      </w:r>
+      <w:proofErr w:type="gramEnd"/>
+    </w:p>
+    <w:p>
+      <w:pPr>
+        <w:rPr>
+          <w:lang w:val="es-CO"/>
+        </w:rPr>
+      </w:pPr>
+      <w:r>
+        <w:rPr>
+          <w:noProof/>
+        </w:rPr>
+        <mc:AlternateContent>
+          <mc:Choice Requires="wps">
+            <w:drawing>
+              <wp:anchor distT="0" distB="0" distL="114300" distR="114300" simplePos="0" relativeHeight="251662336" behindDoc="0" locked="0" layoutInCell="1" allowOverlap="1" wp14:anchorId="183A68F8" wp14:editId="13D99F34">
+                <wp:simplePos x="0" y="0"/>
+                <wp:positionH relativeFrom="column">
+                  <wp:posOffset>3208086</wp:posOffset>
+                </wp:positionH>
+                <wp:positionV relativeFrom="paragraph">
+                  <wp:posOffset>300224</wp:posOffset>
+                </wp:positionV>
+                <wp:extent cx="620110" cy="567558"/>
+                <wp:effectExtent l="19050" t="19050" r="27940" b="23495"/>
+                <wp:wrapNone/>
+                <wp:docPr id="25" name="Rectángulo 25"/>
+                <wp:cNvGraphicFramePr/>
+                <a:graphic xmlns:a="http://schemas.openxmlformats.org/drawingml/2006/main">
+                  <a:graphicData uri="http://schemas.microsoft.com/office/word/2010/wordprocessingShape">
+                    <wps:wsp>
+                      <wps:cNvSpPr/>
+                      <wps:spPr>
+                        <a:xfrm>
+                          <a:off x="0" y="0"/>
+                          <a:ext cx="620110" cy="567558"/>
+                        </a:xfrm>
+                        <a:prstGeom prst="rect">
+                          <a:avLst/>
+                        </a:prstGeom>
+                        <a:noFill/>
+                        <a:ln w="38100">
+                          <a:solidFill>
+                            <a:srgbClr val="FF0000"/>
+                          </a:solidFill>
+                        </a:ln>
+                      </wps:spPr>
+                      <wps:style>
+                        <a:lnRef idx="2">
+                          <a:schemeClr val="accent6"/>
+                        </a:lnRef>
+                        <a:fillRef idx="1">
+                          <a:schemeClr val="lt1"/>
+                        </a:fillRef>
+                        <a:effectRef idx="0">
+                          <a:schemeClr val="accent6"/>
+                        </a:effectRef>
+                        <a:fontRef idx="minor">
+                          <a:schemeClr val="dk1"/>
+                        </a:fontRef>
+                      </wps:style>
+                      <wps:bodyPr rot="0" spcFirstLastPara="0" vertOverflow="overflow" horzOverflow="overflow" vert="horz" wrap="square" lIns="91440" tIns="45720" rIns="91440" bIns="45720" numCol="1" spcCol="0" rtlCol="0" fromWordArt="0" anchor="ctr" anchorCtr="0" forceAA="0" compatLnSpc="1">
+                        <a:prstTxWarp prst="textNoShape">
+                          <a:avLst/>
+                        </a:prstTxWarp>
+                        <a:noAutofit/>
+                      </wps:bodyPr>
+                    </wps:wsp>
+                  </a:graphicData>
+                </a:graphic>
+              </wp:anchor>
+            </w:drawing>
+          </mc:Choice>
+          <mc:Fallback>
+            <w:pict>
+              <v:rect w14:anchorId="1EF636E5" id="Rectángulo 25" o:spid="_x0000_s1026" style="position:absolute;margin-left:252.6pt;margin-top:23.65pt;width:48.85pt;height:44.7pt;z-index:251662336;visibility:visible;mso-wrap-style:square;mso-wrap-distance-left:9pt;mso-wrap-distance-top:0;mso-wrap-distance-right:9pt;mso-wrap-distance-bottom:0;mso-position-horizontal:absolute;mso-position-horizontal-relative:text;mso-position-vertical:absolute;mso-position-vertical-relative:text;v-text-anchor:middle" o:gfxdata="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" filled="f" strokecolor="red" strokeweight="3pt"/>
+            </w:pict>
+          </mc:Fallback>
+        </mc:AlternateContent>
+      </w:r>
       <w:r>
         <w:rPr>
           <w:noProof/>
         </w:rPr>
         <w:drawing>
-          <wp:inline distT="0" distB="0" distL="0" distR="0" wp14:anchorId="3E6F0290" wp14:editId="303C9BE7">
-            <wp:extent cx="5612130" cy="3122295"/>
-            <wp:effectExtent l="0" t="0" r="7620" b="1905"/>
-            <wp:docPr id="10" name="Imagen 10"/>
+          <wp:inline distT="0" distB="0" distL="0" distR="0" wp14:anchorId="1EBD4EB5" wp14:editId="5F812DCC">
+            <wp:extent cx="4256689" cy="3230807"/>
+            <wp:effectExtent l="0" t="0" r="0" b="8255"/>
+            <wp:docPr id="5" name="Imagen 5"/>
             <wp:cNvGraphicFramePr>
               <a:graphicFrameLocks xmlns:a="http://schemas.openxmlformats.org/drawingml/2006/main" noChangeAspect="1"/>
             </wp:cNvGraphicFramePr>
@@ -401,7 +2052,7 @@
                   <pic:spPr>
                     <a:xfrm>
                       <a:off x="0" y="0"/>
-                      <a:ext cx="5612130" cy="3122295"/>
+                      <a:ext cx="4266235" cy="3238052"/>
                     </a:xfrm>
                     <a:prstGeom prst="rect">
                       <a:avLst/>
@@ -413,16 +2064,121 @@
           </wp:inline>
         </w:drawing>
       </w:r>
-      <w:r>
-        <w:rPr>
-          <w:noProof/>
-        </w:rPr>
-        <w:lastRenderedPageBreak/>
+    </w:p>
+    <w:p>
+      <w:pPr>
+        <w:rPr>
+          <w:lang w:val="es-CO"/>
+        </w:rPr>
+      </w:pPr>
+      <w:r>
+        <w:rPr>
+          <w:lang w:val="es-CO"/>
+        </w:rPr>
+        <w:t>inicio&gt;Panel de control</w:t>
+      </w:r>
+      <w:r>
+        <w:rPr>
+          <w:lang w:val="es-CO"/>
+        </w:rPr>
+        <w:t>&gt;Herramientas administrativas:</w:t>
+      </w:r>
+    </w:p>
+    <w:p>
+      <w:pPr>
+        <w:rPr>
+          <w:lang w:val="es-CO"/>
+        </w:rPr>
+      </w:pPr>
+      <w:r>
+        <w:rPr>
+          <w:noProof/>
+        </w:rPr>
+        <mc:AlternateContent>
+          <mc:Choice Requires="wps">
+            <w:drawing>
+              <wp:anchor distT="0" distB="0" distL="114300" distR="114300" simplePos="0" relativeHeight="251664384" behindDoc="0" locked="0" layoutInCell="1" allowOverlap="1" wp14:anchorId="717C746B" wp14:editId="4E8B110D">
+                <wp:simplePos x="0" y="0"/>
+                <wp:positionH relativeFrom="margin">
+                  <wp:align>left</wp:align>
+                </wp:positionH>
+                <wp:positionV relativeFrom="paragraph">
+                  <wp:posOffset>817661</wp:posOffset>
+                </wp:positionV>
+                <wp:extent cx="1376855" cy="336331"/>
+                <wp:effectExtent l="19050" t="19050" r="13970" b="26035"/>
+                <wp:wrapNone/>
+                <wp:docPr id="26" name="Rectángulo 26"/>
+                <wp:cNvGraphicFramePr/>
+                <a:graphic xmlns:a="http://schemas.openxmlformats.org/drawingml/2006/main">
+                  <a:graphicData uri="http://schemas.microsoft.com/office/word/2010/wordprocessingShape">
+                    <wps:wsp>
+                      <wps:cNvSpPr/>
+                      <wps:spPr>
+                        <a:xfrm>
+                          <a:off x="0" y="0"/>
+                          <a:ext cx="1376855" cy="336331"/>
+                        </a:xfrm>
+                        <a:prstGeom prst="rect">
+                          <a:avLst/>
+                        </a:prstGeom>
+                        <a:noFill/>
+                        <a:ln w="38100">
+                          <a:solidFill>
+                            <a:srgbClr val="FF0000"/>
+                          </a:solidFill>
+                        </a:ln>
+                      </wps:spPr>
+                      <wps:style>
+                        <a:lnRef idx="2">
+                          <a:schemeClr val="accent6"/>
+                        </a:lnRef>
+                        <a:fillRef idx="1">
+                          <a:schemeClr val="lt1"/>
+                        </a:fillRef>
+                        <a:effectRef idx="0">
+                          <a:schemeClr val="accent6"/>
+                        </a:effectRef>
+                        <a:fontRef idx="minor">
+                          <a:schemeClr val="dk1"/>
+                        </a:fontRef>
+                      </wps:style>
+                      <wps:bodyPr rot="0" spcFirstLastPara="0" vertOverflow="overflow" horzOverflow="overflow" vert="horz" wrap="square" lIns="91440" tIns="45720" rIns="91440" bIns="45720" numCol="1" spcCol="0" rtlCol="0" fromWordArt="0" anchor="ctr" anchorCtr="0" forceAA="0" compatLnSpc="1">
+                        <a:prstTxWarp prst="textNoShape">
+                          <a:avLst/>
+                        </a:prstTxWarp>
+                        <a:noAutofit/>
+                      </wps:bodyPr>
+                    </wps:wsp>
+                  </a:graphicData>
+                </a:graphic>
+                <wp14:sizeRelH relativeFrom="margin">
+                  <wp14:pctWidth>0</wp14:pctWidth>
+                </wp14:sizeRelH>
+                <wp14:sizeRelV relativeFrom="margin">
+                  <wp14:pctHeight>0</wp14:pctHeight>
+                </wp14:sizeRelV>
+              </wp:anchor>
+            </w:drawing>
+          </mc:Choice>
+          <mc:Fallback>
+            <w:pict>
+              <v:rect w14:anchorId="3E53EC8C" id="Rectángulo 26" o:spid="_x0000_s1026" style="position:absolute;margin-left:0;margin-top:64.4pt;width:108.4pt;height:26.5pt;z-index:251664384;visibility:visible;mso-wrap-style:square;mso-width-percent:0;mso-height-percent:0;mso-wrap-distance-left:9pt;mso-wrap-distance-top:0;mso-wrap-distance-right:9pt;mso-wrap-distance-bottom:0;mso-position-horizontal:left;mso-position-horizontal-relative:margin;mso-position-vertical:absolute;mso-position-vertical-relative:text;mso-width-percent:0;mso-height-percent:0;mso-width-relative:margin;mso-height-relative:margin;v-text-anchor:middle" o:gfxdata="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" filled="f" strokecolor="red" strokeweight="3pt">
+                <w10:wrap anchorx="margin"/>
+              </v:rect>
+            </w:pict>
+          </mc:Fallback>
+        </mc:AlternateContent>
+      </w:r>
+      <w:r>
+        <w:rPr>
+          <w:noProof/>
+        </w:rPr>
         <w:drawing>
-          <wp:inline distT="0" distB="0" distL="0" distR="0" wp14:anchorId="3A5A859E" wp14:editId="587E1BF6">
-            <wp:extent cx="5612130" cy="1485900"/>
-            <wp:effectExtent l="0" t="0" r="7620" b="0"/>
-            <wp:docPr id="12" name="Imagen 12"/>
+          <wp:inline distT="0" distB="0" distL="0" distR="0" wp14:anchorId="4819F404" wp14:editId="26B3248E">
+            <wp:extent cx="4719144" cy="3426959"/>
+            <wp:effectExtent l="0" t="0" r="5715" b="2540"/>
+            <wp:docPr id="9" name="Imagen 9"/>
             <wp:cNvGraphicFramePr>
               <a:graphicFrameLocks xmlns:a="http://schemas.openxmlformats.org/drawingml/2006/main" noChangeAspect="1"/>
             </wp:cNvGraphicFramePr>
@@ -442,7 +2198,7 @@
                   <pic:spPr>
                     <a:xfrm>
                       <a:off x="0" y="0"/>
-                      <a:ext cx="5612130" cy="1485900"/>
+                      <a:ext cx="4730228" cy="3435008"/>
                     </a:xfrm>
                     <a:prstGeom prst="rect">
                       <a:avLst/>
@@ -454,15 +2210,128 @@
           </wp:inline>
         </w:drawing>
       </w:r>
+    </w:p>
+    <w:p>
+      <w:pPr>
+        <w:rPr>
+          <w:lang w:val="es-CO"/>
+        </w:rPr>
+      </w:pPr>
+      <w:r>
+        <w:rPr>
+          <w:lang w:val="es-CO"/>
+        </w:rPr>
+        <w:t>inicio&gt;Panel de control&gt;Herramientas administrativas</w:t>
+      </w:r>
+      <w:r>
+        <w:rPr>
+          <w:lang w:val="es-CO"/>
+        </w:rPr>
+        <w:t>&gt;Administración de equipos</w:t>
+      </w:r>
+      <w:r>
+        <w:rPr>
+          <w:lang w:val="es-CO"/>
+        </w:rPr>
+        <w:t>:</w:t>
+      </w:r>
+    </w:p>
+    <w:p>
+      <w:pPr>
+        <w:rPr>
+          <w:lang w:val="es-CO"/>
+        </w:rPr>
+      </w:pPr>
+      <w:r>
+        <w:rPr>
+          <w:noProof/>
+        </w:rPr>
+        <w:lastRenderedPageBreak/>
+        <mc:AlternateContent>
+          <mc:Choice Requires="wps">
+            <w:drawing>
+              <wp:anchor distT="0" distB="0" distL="114300" distR="114300" simplePos="0" relativeHeight="251666432" behindDoc="0" locked="0" layoutInCell="1" allowOverlap="1" wp14:anchorId="3AFF88AF" wp14:editId="782B7C9C">
+                <wp:simplePos x="0" y="0"/>
+                <wp:positionH relativeFrom="margin">
+                  <wp:posOffset>1295203</wp:posOffset>
+                </wp:positionH>
+                <wp:positionV relativeFrom="paragraph">
+                  <wp:posOffset>1149723</wp:posOffset>
+                </wp:positionV>
+                <wp:extent cx="4088524" cy="189186"/>
+                <wp:effectExtent l="19050" t="19050" r="26670" b="20955"/>
+                <wp:wrapNone/>
+                <wp:docPr id="27" name="Rectángulo 27"/>
+                <wp:cNvGraphicFramePr/>
+                <a:graphic xmlns:a="http://schemas.openxmlformats.org/drawingml/2006/main">
+                  <a:graphicData uri="http://schemas.microsoft.com/office/word/2010/wordprocessingShape">
+                    <wps:wsp>
+                      <wps:cNvSpPr/>
+                      <wps:spPr>
+                        <a:xfrm>
+                          <a:off x="0" y="0"/>
+                          <a:ext cx="4088524" cy="189186"/>
+                        </a:xfrm>
+                        <a:prstGeom prst="rect">
+                          <a:avLst/>
+                        </a:prstGeom>
+                        <a:noFill/>
+                        <a:ln w="38100">
+                          <a:solidFill>
+                            <a:srgbClr val="FF0000"/>
+                          </a:solidFill>
+                        </a:ln>
+                      </wps:spPr>
+                      <wps:style>
+                        <a:lnRef idx="2">
+                          <a:schemeClr val="accent6"/>
+                        </a:lnRef>
+                        <a:fillRef idx="1">
+                          <a:schemeClr val="lt1"/>
+                        </a:fillRef>
+                        <a:effectRef idx="0">
+                          <a:schemeClr val="accent6"/>
+                        </a:effectRef>
+                        <a:fontRef idx="minor">
+                          <a:schemeClr val="dk1"/>
+                        </a:fontRef>
+                      </wps:style>
+                      <wps:bodyPr rot="0" spcFirstLastPara="0" vertOverflow="overflow" horzOverflow="overflow" vert="horz" wrap="square" lIns="91440" tIns="45720" rIns="91440" bIns="45720" numCol="1" spcCol="0" rtlCol="0" fromWordArt="0" anchor="ctr" anchorCtr="0" forceAA="0" compatLnSpc="1">
+                        <a:prstTxWarp prst="textNoShape">
+                          <a:avLst/>
+                        </a:prstTxWarp>
+                        <a:noAutofit/>
+                      </wps:bodyPr>
+                    </wps:wsp>
+                  </a:graphicData>
+                </a:graphic>
+                <wp14:sizeRelH relativeFrom="margin">
+                  <wp14:pctWidth>0</wp14:pctWidth>
+                </wp14:sizeRelH>
+                <wp14:sizeRelV relativeFrom="margin">
+                  <wp14:pctHeight>0</wp14:pctHeight>
+                </wp14:sizeRelV>
+              </wp:anchor>
+            </w:drawing>
+          </mc:Choice>
+          <mc:Fallback>
+            <w:pict>
+              <v:rect w14:anchorId="34CE473B" id="Rectángulo 27" o:spid="_x0000_s1026" style="position:absolute;margin-left:102pt;margin-top:90.55pt;width:321.95pt;height:14.9pt;z-index:251666432;visibility:visible;mso-wrap-style:square;mso-width-percent:0;mso-height-percent:0;mso-wrap-distance-left:9pt;mso-wrap-distance-top:0;mso-wrap-distance-right:9pt;mso-wrap-distance-bottom:0;mso-position-horizontal:absolute;mso-position-horizontal-relative:margin;mso-position-vertical:absolute;mso-position-vertical-relative:text;mso-width-percent:0;mso-height-percent:0;mso-width-relative:margin;mso-height-relative:margin;v-text-anchor:middle" o:gfxdata="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" filled="f" strokecolor="red" strokeweight="3pt">
+                <w10:wrap anchorx="margin"/>
+              </v:rect>
+            </w:pict>
+          </mc:Fallback>
+        </mc:AlternateContent>
+      </w:r>
       <w:r>
         <w:rPr>
           <w:noProof/>
         </w:rPr>
         <w:drawing>
-          <wp:inline distT="0" distB="0" distL="0" distR="0" wp14:anchorId="3A87FCFF" wp14:editId="5048C780">
-            <wp:extent cx="3933825" cy="3924300"/>
-            <wp:effectExtent l="0" t="0" r="9525" b="0"/>
-            <wp:docPr id="13" name="Imagen 13"/>
+          <wp:inline distT="0" distB="0" distL="0" distR="0" wp14:anchorId="3758611C" wp14:editId="54925380">
+            <wp:extent cx="5622404" cy="2501462"/>
+            <wp:effectExtent l="0" t="0" r="0" b="0"/>
+            <wp:docPr id="10" name="Imagen 10"/>
             <wp:cNvGraphicFramePr>
               <a:graphicFrameLocks xmlns:a="http://schemas.openxmlformats.org/drawingml/2006/main" noChangeAspect="1"/>
             </wp:cNvGraphicFramePr>
@@ -473,20 +2342,27 @@
                     <pic:cNvPr id="1" name=""/>
                     <pic:cNvPicPr/>
                   </pic:nvPicPr>
-                  <pic:blipFill>
+                  <pic:blipFill rotWithShape="1">
                     <a:blip r:embed="rId15"/>
-                    <a:stretch>
-                      <a:fillRect/>
-                    </a:stretch>
+                    <a:srcRect b="20030"/>
+                    <a:stretch/>
                   </pic:blipFill>
-                  <pic:spPr>
+                  <pic:spPr bwMode="auto">
                     <a:xfrm>
                       <a:off x="0" y="0"/>
-                      <a:ext cx="3933825" cy="3924300"/>
+                      <a:ext cx="5660644" cy="2518476"/>
                     </a:xfrm>
                     <a:prstGeom prst="rect">
                       <a:avLst/>
                     </a:prstGeom>
+                    <a:ln>
+                      <a:noFill/>
+                    </a:ln>
+                    <a:extLst>
+                      <a:ext uri="{53640926-AAD7-44D8-BBD7-CCE9431645EC}">
+                        <a14:shadowObscured xmlns:a14="http://schemas.microsoft.com/office/drawing/2010/main"/>
+                      </a:ext>
+                    </a:extLst>
                   </pic:spPr>
                 </pic:pic>
               </a:graphicData>
@@ -494,16 +2370,225 @@
           </wp:inline>
         </w:drawing>
       </w:r>
-      <w:r>
-        <w:rPr>
-          <w:noProof/>
-        </w:rPr>
-        <w:lastRenderedPageBreak/>
+    </w:p>
+    <w:p>
+      <w:pPr>
+        <w:rPr>
+          <w:b/>
+          <w:lang w:val="es-ES"/>
+        </w:rPr>
+      </w:pPr>
+      <w:r>
+        <w:rPr>
+          <w:noProof/>
+        </w:rPr>
+        <mc:AlternateContent>
+          <mc:Choice Requires="wps">
+            <w:drawing>
+              <wp:anchor distT="0" distB="0" distL="114300" distR="114300" simplePos="0" relativeHeight="251668480" behindDoc="0" locked="0" layoutInCell="1" allowOverlap="1" wp14:anchorId="2C3D29E1" wp14:editId="417C5EE6">
+                <wp:simplePos x="0" y="0"/>
+                <wp:positionH relativeFrom="margin">
+                  <wp:posOffset>1406175</wp:posOffset>
+                </wp:positionH>
+                <wp:positionV relativeFrom="paragraph">
+                  <wp:posOffset>719455</wp:posOffset>
+                </wp:positionV>
+                <wp:extent cx="1797269" cy="136634"/>
+                <wp:effectExtent l="19050" t="19050" r="12700" b="15875"/>
+                <wp:wrapNone/>
+                <wp:docPr id="28" name="Rectángulo 28"/>
+                <wp:cNvGraphicFramePr/>
+                <a:graphic xmlns:a="http://schemas.openxmlformats.org/drawingml/2006/main">
+                  <a:graphicData uri="http://schemas.microsoft.com/office/word/2010/wordprocessingShape">
+                    <wps:wsp>
+                      <wps:cNvSpPr/>
+                      <wps:spPr>
+                        <a:xfrm>
+                          <a:off x="0" y="0"/>
+                          <a:ext cx="1797269" cy="136634"/>
+                        </a:xfrm>
+                        <a:prstGeom prst="rect">
+                          <a:avLst/>
+                        </a:prstGeom>
+                        <a:noFill/>
+                        <a:ln w="38100">
+                          <a:solidFill>
+                            <a:srgbClr val="FF0000"/>
+                          </a:solidFill>
+                        </a:ln>
+                      </wps:spPr>
+                      <wps:style>
+                        <a:lnRef idx="2">
+                          <a:schemeClr val="accent6"/>
+                        </a:lnRef>
+                        <a:fillRef idx="1">
+                          <a:schemeClr val="lt1"/>
+                        </a:fillRef>
+                        <a:effectRef idx="0">
+                          <a:schemeClr val="accent6"/>
+                        </a:effectRef>
+                        <a:fontRef idx="minor">
+                          <a:schemeClr val="dk1"/>
+                        </a:fontRef>
+                      </wps:style>
+                      <wps:bodyPr rot="0" spcFirstLastPara="0" vertOverflow="overflow" horzOverflow="overflow" vert="horz" wrap="square" lIns="91440" tIns="45720" rIns="91440" bIns="45720" numCol="1" spcCol="0" rtlCol="0" fromWordArt="0" anchor="ctr" anchorCtr="0" forceAA="0" compatLnSpc="1">
+                        <a:prstTxWarp prst="textNoShape">
+                          <a:avLst/>
+                        </a:prstTxWarp>
+                        <a:noAutofit/>
+                      </wps:bodyPr>
+                    </wps:wsp>
+                  </a:graphicData>
+                </a:graphic>
+                <wp14:sizeRelH relativeFrom="margin">
+                  <wp14:pctWidth>0</wp14:pctWidth>
+                </wp14:sizeRelH>
+                <wp14:sizeRelV relativeFrom="margin">
+                  <wp14:pctHeight>0</wp14:pctHeight>
+                </wp14:sizeRelV>
+              </wp:anchor>
+            </w:drawing>
+          </mc:Choice>
+          <mc:Fallback>
+            <w:pict>
+              <v:rect w14:anchorId="45BDC49F" id="Rectángulo 28" o:spid="_x0000_s1026" style="position:absolute;margin-left:110.7pt;margin-top:56.65pt;width:141.5pt;height:10.75pt;z-index:251668480;visibility:visible;mso-wrap-style:square;mso-width-percent:0;mso-height-percent:0;mso-wrap-distance-left:9pt;mso-wrap-distance-top:0;mso-wrap-distance-right:9pt;mso-wrap-distance-bottom:0;mso-position-horizontal:absolute;mso-position-horizontal-relative:margin;mso-position-vertical:absolute;mso-position-vertical-relative:text;mso-width-percent:0;mso-height-percent:0;mso-width-relative:margin;mso-height-relative:margin;v-text-anchor:middle" o:gfxdata="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" filled="f" strokecolor="red" strokeweight="3pt">
+                <w10:wrap anchorx="margin"/>
+              </v:rect>
+            </w:pict>
+          </mc:Fallback>
+        </mc:AlternateContent>
+      </w:r>
+      <w:r>
+        <w:rPr>
+          <w:noProof/>
+        </w:rPr>
+        <mc:AlternateContent>
+          <mc:Choice Requires="wps">
+            <w:drawing>
+              <wp:anchor distT="0" distB="0" distL="114300" distR="114300" simplePos="0" relativeHeight="251670528" behindDoc="0" locked="0" layoutInCell="1" allowOverlap="1" wp14:anchorId="32465DE0" wp14:editId="508C3AA8">
+                <wp:simplePos x="0" y="0"/>
+                <wp:positionH relativeFrom="margin">
+                  <wp:posOffset>306989</wp:posOffset>
+                </wp:positionH>
+                <wp:positionV relativeFrom="paragraph">
+                  <wp:posOffset>1118607</wp:posOffset>
+                </wp:positionV>
+                <wp:extent cx="1187669" cy="105103"/>
+                <wp:effectExtent l="0" t="0" r="12700" b="28575"/>
+                <wp:wrapNone/>
+                <wp:docPr id="29" name="Rectángulo 29"/>
+                <wp:cNvGraphicFramePr/>
+                <a:graphic xmlns:a="http://schemas.openxmlformats.org/drawingml/2006/main">
+                  <a:graphicData uri="http://schemas.microsoft.com/office/word/2010/wordprocessingShape">
+                    <wps:wsp>
+                      <wps:cNvSpPr/>
+                      <wps:spPr>
+                        <a:xfrm>
+                          <a:off x="0" y="0"/>
+                          <a:ext cx="1187669" cy="105103"/>
+                        </a:xfrm>
+                        <a:prstGeom prst="rect">
+                          <a:avLst/>
+                        </a:prstGeom>
+                        <a:noFill/>
+                        <a:ln w="19050">
+                          <a:solidFill>
+                            <a:srgbClr val="FF0000"/>
+                          </a:solidFill>
+                        </a:ln>
+                      </wps:spPr>
+                      <wps:style>
+                        <a:lnRef idx="2">
+                          <a:schemeClr val="accent6"/>
+                        </a:lnRef>
+                        <a:fillRef idx="1">
+                          <a:schemeClr val="lt1"/>
+                        </a:fillRef>
+                        <a:effectRef idx="0">
+                          <a:schemeClr val="accent6"/>
+                        </a:effectRef>
+                        <a:fontRef idx="minor">
+                          <a:schemeClr val="dk1"/>
+                        </a:fontRef>
+                      </wps:style>
+                      <wps:bodyPr rot="0" spcFirstLastPara="0" vertOverflow="overflow" horzOverflow="overflow" vert="horz" wrap="square" lIns="91440" tIns="45720" rIns="91440" bIns="45720" numCol="1" spcCol="0" rtlCol="0" fromWordArt="0" anchor="ctr" anchorCtr="0" forceAA="0" compatLnSpc="1">
+                        <a:prstTxWarp prst="textNoShape">
+                          <a:avLst/>
+                        </a:prstTxWarp>
+                        <a:noAutofit/>
+                      </wps:bodyPr>
+                    </wps:wsp>
+                  </a:graphicData>
+                </a:graphic>
+                <wp14:sizeRelH relativeFrom="margin">
+                  <wp14:pctWidth>0</wp14:pctWidth>
+                </wp14:sizeRelH>
+                <wp14:sizeRelV relativeFrom="margin">
+                  <wp14:pctHeight>0</wp14:pctHeight>
+                </wp14:sizeRelV>
+              </wp:anchor>
+            </w:drawing>
+          </mc:Choice>
+          <mc:Fallback>
+            <w:pict>
+              <v:rect w14:anchorId="64C4BEA2" id="Rectángulo 29" o:spid="_x0000_s1026" style="position:absolute;margin-left:24.15pt;margin-top:88.1pt;width:93.5pt;height:8.3pt;z-index:251670528;visibility:visible;mso-wrap-style:square;mso-width-percent:0;mso-height-percent:0;mso-wrap-distance-left:9pt;mso-wrap-distance-top:0;mso-wrap-distance-right:9pt;mso-wrap-distance-bottom:0;mso-position-horizontal:absolute;mso-position-horizontal-relative:margin;mso-position-vertical:absolute;mso-position-vertical-relative:text;mso-width-percent:0;mso-height-percent:0;mso-width-relative:margin;mso-height-relative:margin;v-text-anchor:middle" o:gfxdata="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" filled="f" strokecolor="red" strokeweight="1.5pt">
+                <w10:wrap anchorx="margin"/>
+              </v:rect>
+            </w:pict>
+          </mc:Fallback>
+        </mc:AlternateContent>
+      </w:r>
+      <w:r>
+        <w:rPr>
+          <w:lang w:val="es-CO"/>
+        </w:rPr>
+        <w:t xml:space="preserve">Una vez allí se nos abrirá la ventana de administración de equipo, seleccionamos en el apartado de la izquierda la sección grupos y usuarios locales y en el centro damos click derecho en </w:t>
+      </w:r>
+      <w:r>
+        <w:rPr>
+          <w:b/>
+          <w:lang w:val="es-CO"/>
+        </w:rPr>
+        <w:t>Users</w:t>
+      </w:r>
+      <w:r>
+        <w:rPr>
+          <w:b/>
+          <w:lang w:val="es-CO"/>
+        </w:rPr>
+        <w:t xml:space="preserve"> </w:t>
+      </w:r>
+      <w:r>
+        <w:rPr>
+          <w:lang w:val="es-CO"/>
+        </w:rPr>
+        <w:t xml:space="preserve"> y le damos en </w:t>
+      </w:r>
+      <w:r>
+        <w:rPr>
+          <w:b/>
+          <w:lang w:val="es-CO"/>
+        </w:rPr>
+        <w:t xml:space="preserve">New </w:t>
+      </w:r>
+      <w:proofErr w:type="spellStart"/>
+      <w:r>
+        <w:rPr>
+          <w:b/>
+          <w:lang w:val="es-CO"/>
+        </w:rPr>
+        <w:t>User</w:t>
+      </w:r>
+      <w:proofErr w:type="spellEnd"/>
+      <w:r>
+        <w:rPr>
+          <w:noProof/>
+        </w:rPr>
         <w:drawing>
-          <wp:inline distT="0" distB="0" distL="0" distR="0" wp14:anchorId="7E114038" wp14:editId="15624DDB">
-            <wp:extent cx="4686300" cy="4191000"/>
+          <wp:inline distT="0" distB="0" distL="0" distR="0" wp14:anchorId="3A5A859E" wp14:editId="587E1BF6">
+            <wp:extent cx="6363241" cy="1684769"/>
             <wp:effectExtent l="0" t="0" r="0" b="0"/>
-            <wp:docPr id="14" name="Imagen 14"/>
+            <wp:docPr id="12" name="Imagen 12"/>
             <wp:cNvGraphicFramePr>
               <a:graphicFrameLocks xmlns:a="http://schemas.openxmlformats.org/drawingml/2006/main" noChangeAspect="1"/>
             </wp:cNvGraphicFramePr>
@@ -523,7 +2608,7 @@
                   <pic:spPr>
                     <a:xfrm>
                       <a:off x="0" y="0"/>
-                      <a:ext cx="4686300" cy="4191000"/>
+                      <a:ext cx="6646116" cy="1759665"/>
                     </a:xfrm>
                     <a:prstGeom prst="rect">
                       <a:avLst/>
@@ -535,15 +2620,29 @@
           </wp:inline>
         </w:drawing>
       </w:r>
+    </w:p>
+    <w:p>
+      <w:pPr>
+        <w:jc w:val="center"/>
+        <w:rPr>
+          <w:lang w:val="es-CO"/>
+        </w:rPr>
+      </w:pPr>
+      <w:r>
+        <w:rPr>
+          <w:lang w:val="es-CO"/>
+        </w:rPr>
+        <w:t>Se abrirá esta ventana en donde crearemos cada uno de los cuatro usuarios con nombre  y configuraciones acerca de la contraseña que debe manejar el usuario según nuestra preferencia .</w:t>
+      </w:r>
       <w:r>
         <w:rPr>
           <w:noProof/>
         </w:rPr>
         <w:drawing>
-          <wp:inline distT="0" distB="0" distL="0" distR="0" wp14:anchorId="1147F0F1" wp14:editId="53A441AC">
-            <wp:extent cx="3657600" cy="3667125"/>
-            <wp:effectExtent l="0" t="0" r="0" b="9525"/>
-            <wp:docPr id="15" name="Imagen 15"/>
+          <wp:inline distT="0" distB="0" distL="0" distR="0" wp14:anchorId="3A87FCFF" wp14:editId="5048C780">
+            <wp:extent cx="2876290" cy="2869325"/>
+            <wp:effectExtent l="0" t="0" r="635" b="7620"/>
+            <wp:docPr id="13" name="Imagen 13"/>
             <wp:cNvGraphicFramePr>
               <a:graphicFrameLocks xmlns:a="http://schemas.openxmlformats.org/drawingml/2006/main" noChangeAspect="1"/>
             </wp:cNvGraphicFramePr>
@@ -563,7 +2662,7 @@
                   <pic:spPr>
                     <a:xfrm>
                       <a:off x="0" y="0"/>
-                      <a:ext cx="3657600" cy="3667125"/>
+                      <a:ext cx="2993699" cy="2986450"/>
                     </a:xfrm>
                     <a:prstGeom prst="rect">
                       <a:avLst/>
@@ -575,16 +2674,114 @@
           </wp:inline>
         </w:drawing>
       </w:r>
-      <w:r>
-        <w:rPr>
-          <w:noProof/>
+    </w:p>
+    <w:p>
+      <w:pPr>
+        <w:rPr>
+          <w:b/>
+          <w:i/>
+          <w:noProof/>
+          <w:lang w:val="es-ES"/>
+        </w:rPr>
+      </w:pPr>
+      <w:r>
+        <w:rPr>
+          <w:lang w:val="es-CO"/>
         </w:rPr>
         <w:lastRenderedPageBreak/>
+        <w:t xml:space="preserve">Una vez hecho esto procedemos a crear los grupos </w:t>
+      </w:r>
+      <w:r>
+        <w:rPr>
+          <w:i/>
+          <w:lang w:val="es-CO"/>
+        </w:rPr>
+        <w:t xml:space="preserve">profesor </w:t>
+      </w:r>
+      <w:r>
+        <w:rPr>
+          <w:lang w:val="es-CO"/>
+        </w:rPr>
+        <w:t xml:space="preserve">y </w:t>
+      </w:r>
+      <w:r>
+        <w:rPr>
+          <w:i/>
+          <w:lang w:val="es-CO"/>
+        </w:rPr>
+        <w:t xml:space="preserve">estudiante </w:t>
+      </w:r>
+      <w:r>
+        <w:rPr>
+          <w:lang w:val="es-CO"/>
+        </w:rPr>
+        <w:t xml:space="preserve">  para ello volvemos al menú anterior y en vez de hacer click derecho en Users lo hacemos en </w:t>
+      </w:r>
+      <w:r>
+        <w:rPr>
+          <w:b/>
+          <w:lang w:val="es-CO"/>
+        </w:rPr>
+        <w:t>Groups</w:t>
+      </w:r>
+      <w:r>
+        <w:rPr>
+          <w:noProof/>
+          <w:lang w:val="es-ES"/>
+        </w:rPr>
+        <w:t xml:space="preserve"> y le damos en </w:t>
+      </w:r>
+      <w:r>
+        <w:rPr>
+          <w:b/>
+          <w:i/>
+          <w:noProof/>
+          <w:lang w:val="es-ES"/>
+        </w:rPr>
+        <w:t>New group</w:t>
+      </w:r>
+      <w:r>
+        <w:rPr>
+          <w:b/>
+          <w:i/>
+          <w:noProof/>
+          <w:lang w:val="es-ES"/>
+        </w:rPr>
+        <w:t>.</w:t>
+      </w:r>
+    </w:p>
+    <w:p>
+      <w:pPr>
+        <w:rPr>
+          <w:noProof/>
+          <w:lang w:val="es-ES"/>
+        </w:rPr>
+      </w:pPr>
+      <w:r>
+        <w:rPr>
+          <w:noProof/>
+        </w:rPr>
         <w:drawing>
-          <wp:inline distT="0" distB="0" distL="0" distR="0" wp14:anchorId="7EE32C56" wp14:editId="4C061998">
-            <wp:extent cx="5612130" cy="3609975"/>
-            <wp:effectExtent l="0" t="0" r="7620" b="9525"/>
-            <wp:docPr id="16" name="Imagen 16"/>
+          <wp:anchor distT="0" distB="0" distL="114300" distR="114300" simplePos="0" relativeHeight="251672576" behindDoc="1" locked="0" layoutInCell="1" allowOverlap="1" wp14:anchorId="24CEB902" wp14:editId="299C362E">
+            <wp:simplePos x="0" y="0"/>
+            <wp:positionH relativeFrom="page">
+              <wp:posOffset>4140682</wp:posOffset>
+            </wp:positionH>
+            <wp:positionV relativeFrom="paragraph">
+              <wp:posOffset>495848</wp:posOffset>
+            </wp:positionV>
+            <wp:extent cx="3196590" cy="3205480"/>
+            <wp:effectExtent l="0" t="0" r="3810" b="0"/>
+            <wp:wrapTight wrapText="bothSides">
+              <wp:wrapPolygon edited="0">
+                <wp:start x="0" y="0"/>
+                <wp:lineTo x="0" y="21437"/>
+                <wp:lineTo x="21497" y="21437"/>
+                <wp:lineTo x="21497" y="0"/>
+                <wp:lineTo x="0" y="0"/>
+              </wp:wrapPolygon>
+            </wp:wrapTight>
+            <wp:docPr id="15" name="Imagen 15"/>
             <wp:cNvGraphicFramePr>
               <a:graphicFrameLocks xmlns:a="http://schemas.openxmlformats.org/drawingml/2006/main" noChangeAspect="1"/>
             </wp:cNvGraphicFramePr>
@@ -596,7 +2793,13 @@
                     <pic:cNvPicPr/>
                   </pic:nvPicPr>
                   <pic:blipFill>
-                    <a:blip r:embed="rId18"/>
+                    <a:blip r:embed="rId18">
+                      <a:extLst>
+                        <a:ext uri="{28A0092B-C50C-407E-A947-70E740481C1C}">
+                          <a14:useLocalDpi xmlns:a14="http://schemas.microsoft.com/office/drawing/2010/main" val="0"/>
+                        </a:ext>
+                      </a:extLst>
+                    </a:blip>
                     <a:stretch>
                       <a:fillRect/>
                     </a:stretch>
@@ -604,7 +2807,7 @@
                   <pic:spPr>
                     <a:xfrm>
                       <a:off x="0" y="0"/>
-                      <a:ext cx="5612130" cy="3609975"/>
+                      <a:ext cx="3196590" cy="3205480"/>
                     </a:xfrm>
                     <a:prstGeom prst="rect">
                       <a:avLst/>
@@ -613,7 +2816,13 @@
                 </pic:pic>
               </a:graphicData>
             </a:graphic>
-          </wp:inline>
+            <wp14:sizeRelH relativeFrom="page">
+              <wp14:pctWidth>0</wp14:pctWidth>
+            </wp14:sizeRelH>
+            <wp14:sizeRelV relativeFrom="page">
+              <wp14:pctHeight>0</wp14:pctHeight>
+            </wp14:sizeRelV>
+          </wp:anchor>
         </w:drawing>
       </w:r>
       <w:r>
@@ -621,10 +2830,26 @@
           <w:noProof/>
         </w:rPr>
         <w:drawing>
-          <wp:inline distT="0" distB="0" distL="0" distR="0" wp14:anchorId="177FD8F6" wp14:editId="7FC063CC">
-            <wp:extent cx="5612130" cy="1859915"/>
-            <wp:effectExtent l="0" t="0" r="7620" b="6985"/>
-            <wp:docPr id="17" name="Imagen 17"/>
+          <wp:anchor distT="0" distB="0" distL="114300" distR="114300" simplePos="0" relativeHeight="251671552" behindDoc="1" locked="0" layoutInCell="1" allowOverlap="1" wp14:anchorId="5B1637B8" wp14:editId="7E6462F5">
+            <wp:simplePos x="0" y="0"/>
+            <wp:positionH relativeFrom="margin">
+              <wp:posOffset>-196850</wp:posOffset>
+            </wp:positionH>
+            <wp:positionV relativeFrom="paragraph">
+              <wp:posOffset>462959</wp:posOffset>
+            </wp:positionV>
+            <wp:extent cx="3232150" cy="3279140"/>
+            <wp:effectExtent l="0" t="0" r="6350" b="0"/>
+            <wp:wrapTight wrapText="bothSides">
+              <wp:wrapPolygon edited="0">
+                <wp:start x="0" y="0"/>
+                <wp:lineTo x="0" y="21458"/>
+                <wp:lineTo x="21515" y="21458"/>
+                <wp:lineTo x="21515" y="0"/>
+                <wp:lineTo x="0" y="0"/>
+              </wp:wrapPolygon>
+            </wp:wrapTight>
+            <wp:docPr id="14" name="Imagen 14"/>
             <wp:cNvGraphicFramePr>
               <a:graphicFrameLocks xmlns:a="http://schemas.openxmlformats.org/drawingml/2006/main" noChangeAspect="1"/>
             </wp:cNvGraphicFramePr>
@@ -635,37 +2860,91 @@
                     <pic:cNvPr id="1" name=""/>
                     <pic:cNvPicPr/>
                   </pic:nvPicPr>
-                  <pic:blipFill>
-                    <a:blip r:embed="rId19"/>
-                    <a:stretch>
-                      <a:fillRect/>
-                    </a:stretch>
+                  <pic:blipFill rotWithShape="1">
+                    <a:blip r:embed="rId19">
+                      <a:extLst>
+                        <a:ext uri="{28A0092B-C50C-407E-A947-70E740481C1C}">
+                          <a14:useLocalDpi xmlns:a14="http://schemas.microsoft.com/office/drawing/2010/main" val="0"/>
+                        </a:ext>
+                      </a:extLst>
+                    </a:blip>
+                    <a:srcRect l="7177" t="501" r="14775" b="10972"/>
+                    <a:stretch/>
                   </pic:blipFill>
-                  <pic:spPr>
+                  <pic:spPr bwMode="auto">
                     <a:xfrm>
                       <a:off x="0" y="0"/>
-                      <a:ext cx="5612130" cy="1859915"/>
+                      <a:ext cx="3232150" cy="3279140"/>
                     </a:xfrm>
                     <a:prstGeom prst="rect">
                       <a:avLst/>
                     </a:prstGeom>
+                    <a:ln>
+                      <a:noFill/>
+                    </a:ln>
+                    <a:extLst>
+                      <a:ext uri="{53640926-AAD7-44D8-BBD7-CCE9431645EC}">
+                        <a14:shadowObscured xmlns:a14="http://schemas.microsoft.com/office/drawing/2010/main"/>
+                      </a:ext>
+                    </a:extLst>
                   </pic:spPr>
                 </pic:pic>
               </a:graphicData>
             </a:graphic>
-          </wp:inline>
+            <wp14:sizeRelH relativeFrom="page">
+              <wp14:pctWidth>0</wp14:pctWidth>
+            </wp14:sizeRelH>
+            <wp14:sizeRelV relativeFrom="page">
+              <wp14:pctHeight>0</wp14:pctHeight>
+            </wp14:sizeRelV>
+          </wp:anchor>
         </w:drawing>
       </w:r>
       <w:r>
         <w:rPr>
           <w:noProof/>
-        </w:rPr>
-        <w:lastRenderedPageBreak/>
+          <w:lang w:val="es-ES"/>
+        </w:rPr>
+        <w:t xml:space="preserve"> En  la ventana new group añadimos la informacion de los grupos y los usuarios en los que deseemos que pertenezca cada uno de los usuarios que hemos creado previamente , en este caso </w:t>
+      </w:r>
+      <w:r>
+        <w:rPr>
+          <w:noProof/>
+          <w:lang w:val="es-ES"/>
+        </w:rPr>
+        <w:t>Ya estando los usuarios asignados a sus grupos correspondientes</w:t>
+      </w:r>
+      <w:r>
+        <w:rPr>
+          <w:noProof/>
+          <w:lang w:val="es-ES"/>
+        </w:rPr>
+        <w:t xml:space="preserve">, </w:t>
+      </w:r>
+      <w:r>
+        <w:rPr>
+          <w:noProof/>
+          <w:lang w:val="es-ES"/>
+        </w:rPr>
+        <w:t xml:space="preserve">Debemos iniciar con cada uno de estos usuarios  para que windows nos deje validar . </w:t>
+      </w:r>
+    </w:p>
+    <w:p>
+      <w:pPr>
+        <w:jc w:val="center"/>
+        <w:rPr>
+          <w:lang w:val="es-CO"/>
+        </w:rPr>
+      </w:pPr>
+      <w:r>
+        <w:rPr>
+          <w:noProof/>
+        </w:rPr>
         <w:drawing>
-          <wp:inline distT="0" distB="0" distL="0" distR="0" wp14:anchorId="07143068" wp14:editId="77CB312E">
-            <wp:extent cx="3467100" cy="4562475"/>
-            <wp:effectExtent l="0" t="0" r="0" b="9525"/>
-            <wp:docPr id="18" name="Imagen 18"/>
+          <wp:inline distT="0" distB="0" distL="0" distR="0" wp14:anchorId="7EE32C56" wp14:editId="4C061998">
+            <wp:extent cx="5163303" cy="3321269"/>
+            <wp:effectExtent l="0" t="0" r="0" b="0"/>
+            <wp:docPr id="16" name="Imagen 16"/>
             <wp:cNvGraphicFramePr>
               <a:graphicFrameLocks xmlns:a="http://schemas.openxmlformats.org/drawingml/2006/main" noChangeAspect="1"/>
             </wp:cNvGraphicFramePr>
@@ -685,6 +2964,142 @@
                   <pic:spPr>
                     <a:xfrm>
                       <a:off x="0" y="0"/>
+                      <a:ext cx="5234273" cy="3366920"/>
+                    </a:xfrm>
+                    <a:prstGeom prst="rect">
+                      <a:avLst/>
+                    </a:prstGeom>
+                  </pic:spPr>
+                </pic:pic>
+              </a:graphicData>
+            </a:graphic>
+          </wp:inline>
+        </w:drawing>
+      </w:r>
+    </w:p>
+    <w:p>
+      <w:pPr>
+        <w:rPr>
+          <w:lang w:val="es-CO"/>
+        </w:rPr>
+      </w:pPr>
+      <w:r>
+        <w:rPr>
+          <w:lang w:val="es-CO"/>
+        </w:rPr>
+        <w:lastRenderedPageBreak/>
+        <w:t xml:space="preserve">Hecho esto iniciamos con nuestro usuario y verificamos que esté cada usuario creado correctamente en </w:t>
+      </w:r>
+      <w:proofErr w:type="spellStart"/>
+      <w:r>
+        <w:rPr>
+          <w:lang w:val="es-CO"/>
+        </w:rPr>
+        <w:t>This</w:t>
+      </w:r>
+      <w:proofErr w:type="spellEnd"/>
+      <w:r>
+        <w:rPr>
+          <w:lang w:val="es-CO"/>
+        </w:rPr>
+        <w:t xml:space="preserve"> PC&gt;Local Disk(C:)&gt;Users</w:t>
+      </w:r>
+    </w:p>
+    <w:p>
+      <w:pPr>
+        <w:jc w:val="center"/>
+        <w:rPr>
+          <w:lang w:val="es-CO"/>
+        </w:rPr>
+      </w:pPr>
+      <w:r>
+        <w:rPr>
+          <w:noProof/>
+        </w:rPr>
+        <w:drawing>
+          <wp:inline distT="0" distB="0" distL="0" distR="0" wp14:anchorId="177FD8F6" wp14:editId="7FC063CC">
+            <wp:extent cx="5612130" cy="1859915"/>
+            <wp:effectExtent l="0" t="0" r="7620" b="6985"/>
+            <wp:docPr id="17" name="Imagen 17"/>
+            <wp:cNvGraphicFramePr>
+              <a:graphicFrameLocks xmlns:a="http://schemas.openxmlformats.org/drawingml/2006/main" noChangeAspect="1"/>
+            </wp:cNvGraphicFramePr>
+            <a:graphic xmlns:a="http://schemas.openxmlformats.org/drawingml/2006/main">
+              <a:graphicData uri="http://schemas.openxmlformats.org/drawingml/2006/picture">
+                <pic:pic xmlns:pic="http://schemas.openxmlformats.org/drawingml/2006/picture">
+                  <pic:nvPicPr>
+                    <pic:cNvPr id="1" name=""/>
+                    <pic:cNvPicPr/>
+                  </pic:nvPicPr>
+                  <pic:blipFill>
+                    <a:blip r:embed="rId21"/>
+                    <a:stretch>
+                      <a:fillRect/>
+                    </a:stretch>
+                  </pic:blipFill>
+                  <pic:spPr>
+                    <a:xfrm>
+                      <a:off x="0" y="0"/>
+                      <a:ext cx="5612130" cy="1859915"/>
+                    </a:xfrm>
+                    <a:prstGeom prst="rect">
+                      <a:avLst/>
+                    </a:prstGeom>
+                  </pic:spPr>
+                </pic:pic>
+              </a:graphicData>
+            </a:graphic>
+          </wp:inline>
+        </w:drawing>
+      </w:r>
+    </w:p>
+    <w:p>
+      <w:pPr>
+        <w:rPr>
+          <w:lang w:val="es-CO"/>
+        </w:rPr>
+      </w:pPr>
+    </w:p>
+    <w:p>
+      <w:pPr>
+        <w:rPr>
+          <w:lang w:val="es-CO"/>
+        </w:rPr>
+      </w:pPr>
+      <w:r>
+        <w:rPr>
+          <w:lang w:val="es-CO"/>
+        </w:rPr>
+        <w:t>Y así tenemos creados los usuarios , al hacer click derecho en cada uno de ellos , en la sección Propiedades  seguido del menú Seguridad podemos darle  distintos tipos de permisos ya sea para escritura o lectura según como hayan sido asignados.</w:t>
+      </w:r>
+      <w:r>
+        <w:rPr>
+          <w:noProof/>
+        </w:rPr>
+        <w:drawing>
+          <wp:inline distT="0" distB="0" distL="0" distR="0" wp14:anchorId="07143068" wp14:editId="77CB312E">
+            <wp:extent cx="3467100" cy="4562475"/>
+            <wp:effectExtent l="0" t="0" r="0" b="9525"/>
+            <wp:docPr id="18" name="Imagen 18"/>
+            <wp:cNvGraphicFramePr>
+              <a:graphicFrameLocks xmlns:a="http://schemas.openxmlformats.org/drawingml/2006/main" noChangeAspect="1"/>
+            </wp:cNvGraphicFramePr>
+            <a:graphic xmlns:a="http://schemas.openxmlformats.org/drawingml/2006/main">
+              <a:graphicData uri="http://schemas.openxmlformats.org/drawingml/2006/picture">
+                <pic:pic xmlns:pic="http://schemas.openxmlformats.org/drawingml/2006/picture">
+                  <pic:nvPicPr>
+                    <pic:cNvPr id="1" name=""/>
+                    <pic:cNvPicPr/>
+                  </pic:nvPicPr>
+                  <pic:blipFill>
+                    <a:blip r:embed="rId22"/>
+                    <a:stretch>
+                      <a:fillRect/>
+                    </a:stretch>
+                  </pic:blipFill>
+                  <pic:spPr>
+                    <a:xfrm>
+                      <a:off x="0" y="0"/>
                       <a:ext cx="3467100" cy="4562475"/>
                     </a:xfrm>
                     <a:prstGeom prst="rect">
@@ -697,8 +3112,6 @@
           </wp:inline>
         </w:drawing>
       </w:r>
-      <w:bookmarkStart w:id="0" w:name="_GoBack"/>
-      <w:bookmarkEnd w:id="0"/>
     </w:p>
     <w:sectPr>
       <w:pgSz w:w="12240" w:h="15840"/>
@@ -729,7 +3142,7 @@
   </w:docDefaults>
   <w:latentStyles w:defLockedState="0" w:defUIPriority="99" w:defSemiHidden="0" w:defUnhideWhenUsed="0" w:defQFormat="0" w:count="371">
     <w:lsdException w:name="Normal" w:uiPriority="0" w:qFormat="1"/>
-    <w:lsdException w:name="heading 1" w:uiPriority="9" w:qFormat="1"/>
+    <w:lsdException w:name="heading 1" w:uiPriority="1" w:qFormat="1"/>
     <w:lsdException w:name="heading 2" w:semiHidden="1" w:uiPriority="9" w:unhideWhenUsed="1" w:qFormat="1"/>
     <w:lsdException w:name="heading 3" w:semiHidden="1" w:uiPriority="9" w:unhideWhenUsed="1" w:qFormat="1"/>
     <w:lsdException w:name="heading 4" w:semiHidden="1" w:uiPriority="9" w:unhideWhenUsed="1" w:qFormat="1"/>
@@ -1103,6 +3516,51 @@
   <w:style w:type="paragraph" w:default="1" w:styleId="Normal">
     <w:name w:val="Normal"/>
     <w:qFormat/>
+    <w:rsid w:val="008B0FF7"/>
+  </w:style>
+  <w:style w:type="paragraph" w:styleId="Ttulo1">
+    <w:name w:val="heading 1"/>
+    <w:basedOn w:val="Normal"/>
+    <w:link w:val="Ttulo1Car"/>
+    <w:uiPriority w:val="1"/>
+    <w:qFormat/>
+    <w:rsid w:val="008B0FF7"/>
+    <w:pPr>
+      <w:widowControl w:val="0"/>
+      <w:autoSpaceDE w:val="0"/>
+      <w:autoSpaceDN w:val="0"/>
+      <w:spacing w:after="0" w:line="240" w:lineRule="auto"/>
+      <w:ind w:left="573" w:hanging="387"/>
+      <w:outlineLvl w:val="0"/>
+    </w:pPr>
+    <w:rPr>
+      <w:rFonts w:ascii="Arial" w:eastAsia="Arial" w:hAnsi="Arial" w:cs="Arial"/>
+      <w:sz w:val="28"/>
+      <w:szCs w:val="28"/>
+      <w:lang w:val="es-ES"/>
+    </w:rPr>
+  </w:style>
+  <w:style w:type="paragraph" w:styleId="Ttulo2">
+    <w:name w:val="heading 2"/>
+    <w:basedOn w:val="Normal"/>
+    <w:next w:val="Normal"/>
+    <w:link w:val="Ttulo2Car"/>
+    <w:uiPriority w:val="9"/>
+    <w:unhideWhenUsed/>
+    <w:qFormat/>
+    <w:rsid w:val="008B0FF7"/>
+    <w:pPr>
+      <w:keepNext/>
+      <w:keepLines/>
+      <w:spacing w:before="40" w:after="0"/>
+      <w:outlineLvl w:val="1"/>
+    </w:pPr>
+    <w:rPr>
+      <w:rFonts w:asciiTheme="majorHAnsi" w:eastAsiaTheme="majorEastAsia" w:hAnsiTheme="majorHAnsi" w:cstheme="majorBidi"/>
+      <w:color w:val="2E74B5" w:themeColor="accent1" w:themeShade="BF"/>
+      <w:sz w:val="26"/>
+      <w:szCs w:val="26"/>
+    </w:rPr>
   </w:style>
   <w:style w:type="character" w:default="1" w:styleId="Fuentedeprrafopredeter">
     <w:name w:val="Default Paragraph Font"/>
@@ -1130,6 +3588,94 @@
     <w:uiPriority w:val="99"/>
     <w:semiHidden/>
     <w:unhideWhenUsed/>
+  </w:style>
+  <w:style w:type="character" w:customStyle="1" w:styleId="Ttulo1Car">
+    <w:name w:val="Título 1 Car"/>
+    <w:basedOn w:val="Fuentedeprrafopredeter"/>
+    <w:link w:val="Ttulo1"/>
+    <w:uiPriority w:val="1"/>
+    <w:rsid w:val="008B0FF7"/>
+    <w:rPr>
+      <w:rFonts w:ascii="Arial" w:eastAsia="Arial" w:hAnsi="Arial" w:cs="Arial"/>
+      <w:sz w:val="28"/>
+      <w:szCs w:val="28"/>
+      <w:lang w:val="es-ES"/>
+    </w:rPr>
+  </w:style>
+  <w:style w:type="character" w:customStyle="1" w:styleId="Ttulo2Car">
+    <w:name w:val="Título 2 Car"/>
+    <w:basedOn w:val="Fuentedeprrafopredeter"/>
+    <w:link w:val="Ttulo2"/>
+    <w:uiPriority w:val="9"/>
+    <w:rsid w:val="008B0FF7"/>
+    <w:rPr>
+      <w:rFonts w:asciiTheme="majorHAnsi" w:eastAsiaTheme="majorEastAsia" w:hAnsiTheme="majorHAnsi" w:cstheme="majorBidi"/>
+      <w:color w:val="2E74B5" w:themeColor="accent1" w:themeShade="BF"/>
+      <w:sz w:val="26"/>
+      <w:szCs w:val="26"/>
+    </w:rPr>
+  </w:style>
+  <w:style w:type="paragraph" w:styleId="TtuloTDC">
+    <w:name w:val="TOC Heading"/>
+    <w:basedOn w:val="Ttulo1"/>
+    <w:next w:val="Normal"/>
+    <w:uiPriority w:val="39"/>
+    <w:unhideWhenUsed/>
+    <w:qFormat/>
+    <w:rsid w:val="008B0FF7"/>
+    <w:pPr>
+      <w:keepNext/>
+      <w:keepLines/>
+      <w:widowControl/>
+      <w:autoSpaceDE/>
+      <w:autoSpaceDN/>
+      <w:spacing w:before="240" w:line="259" w:lineRule="auto"/>
+      <w:ind w:left="0" w:firstLine="0"/>
+      <w:outlineLvl w:val="9"/>
+    </w:pPr>
+    <w:rPr>
+      <w:rFonts w:asciiTheme="majorHAnsi" w:eastAsiaTheme="majorEastAsia" w:hAnsiTheme="majorHAnsi" w:cstheme="majorBidi"/>
+      <w:color w:val="2E74B5" w:themeColor="accent1" w:themeShade="BF"/>
+      <w:sz w:val="32"/>
+      <w:szCs w:val="32"/>
+      <w:lang w:val="en-US"/>
+    </w:rPr>
+  </w:style>
+  <w:style w:type="paragraph" w:styleId="TDC1">
+    <w:name w:val="toc 1"/>
+    <w:basedOn w:val="Normal"/>
+    <w:next w:val="Normal"/>
+    <w:autoRedefine/>
+    <w:uiPriority w:val="39"/>
+    <w:unhideWhenUsed/>
+    <w:rsid w:val="008B0FF7"/>
+    <w:pPr>
+      <w:spacing w:after="100"/>
+    </w:pPr>
+  </w:style>
+  <w:style w:type="character" w:styleId="Hipervnculo">
+    <w:name w:val="Hyperlink"/>
+    <w:basedOn w:val="Fuentedeprrafopredeter"/>
+    <w:uiPriority w:val="99"/>
+    <w:unhideWhenUsed/>
+    <w:rsid w:val="008B0FF7"/>
+    <w:rPr>
+      <w:color w:val="0563C1" w:themeColor="hyperlink"/>
+      <w:u w:val="single"/>
+    </w:rPr>
+  </w:style>
+  <w:style w:type="paragraph" w:styleId="TDC2">
+    <w:name w:val="toc 2"/>
+    <w:basedOn w:val="Normal"/>
+    <w:next w:val="Normal"/>
+    <w:autoRedefine/>
+    <w:uiPriority w:val="39"/>
+    <w:unhideWhenUsed/>
+    <w:rsid w:val="008B0FF7"/>
+    <w:pPr>
+      <w:spacing w:after="100"/>
+      <w:ind w:left="220"/>
+    </w:pPr>
   </w:style>
 </w:styles>
 </file>

</xml_diff>